<commit_message>
Ejercicios 9, 11, y 13
</commit_message>
<xml_diff>
--- a/Ejercicios/Practica4/CSOTP4.docx
+++ b/Ejercicios/Practica4/CSOTP4.docx
@@ -1,6 +1,6 @@
 
 <file path=word/document.xml><?xml version="1.0" encoding="utf-8"?>
-<w:document xmlns:wpc="http://schemas.microsoft.com/office/word/2010/wordprocessingCanvas" xmlns:cx="http://schemas.microsoft.com/office/drawing/2014/chartex" xmlns:cx1="http://schemas.microsoft.com/office/drawing/2015/9/8/chartex" xmlns:cx2="http://schemas.microsoft.com/office/drawing/2015/10/21/chartex" xmlns:cx3="http://schemas.microsoft.com/office/drawing/2016/5/9/chartex" xmlns:cx4="http://schemas.microsoft.com/office/drawing/2016/5/10/chartex" xmlns:cx5="http://schemas.microsoft.com/office/drawing/2016/5/11/chartex" xmlns:cx6="http://schemas.microsoft.com/office/drawing/2016/5/12/chartex" xmlns:cx7="http://schemas.microsoft.com/office/drawing/2016/5/13/chartex" xmlns:cx8="http://schemas.microsoft.com/office/drawing/2016/5/14/chartex" xmlns:mc="http://schemas.openxmlformats.org/markup-compatibility/2006" xmlns:aink="http://schemas.microsoft.com/office/drawing/2016/ink" xmlns:am3d="http://schemas.microsoft.com/office/drawing/2017/model3d" xmlns:o="urn:schemas-microsoft-com:office:office" xmlns:oel="http://schemas.microsoft.com/office/2019/extlst" xmlns:r="http://schemas.openxmlformats.org/officeDocument/2006/relationships" xmlns:m="http://schemas.openxmlformats.org/officeDocument/2006/math" xmlns:v="urn:schemas-microsoft-com:vml" xmlns:wp14="http://schemas.microsoft.com/office/word/2010/wordprocessingDrawing" xmlns:wp="http://schemas.openxmlformats.org/drawingml/2006/wordprocessingDrawing" xmlns:w10="urn:schemas-microsoft-com:office:word" xmlns:w="http://schemas.openxmlformats.org/wordprocessingml/2006/main" xmlns:w14="http://schemas.microsoft.com/office/word/2010/wordml" xmlns:w15="http://schemas.microsoft.com/office/word/2012/wordml" xmlns:w16cex="http://schemas.microsoft.com/office/word/2018/wordml/cex" xmlns:w16cid="http://schemas.microsoft.com/office/word/2016/wordml/cid" xmlns:w16="http://schemas.microsoft.com/office/word/2018/wordml" xmlns:w16du="http://schemas.microsoft.com/office/word/2023/wordml/word16du" xmlns:w16sdtdh="http://schemas.microsoft.com/office/word/2020/wordml/sdtdatahash" xmlns:w16se="http://schemas.microsoft.com/office/word/2015/wordml/symex" xmlns:wpg="http://schemas.microsoft.com/office/word/2010/wordprocessingGroup" xmlns:wpi="http://schemas.microsoft.com/office/word/2010/wordprocessingInk" xmlns:wne="http://schemas.microsoft.com/office/word/2006/wordml" xmlns:wps="http://schemas.microsoft.com/office/word/2010/wordprocessingShape" mc:Ignorable="w14 w15 w16se w16cid w16 w16cex w16sdtdh w16du wp14">
+<w:document xmlns:wpc="http://schemas.microsoft.com/office/word/2010/wordprocessingCanvas" xmlns:cx="http://schemas.microsoft.com/office/drawing/2014/chartex" xmlns:cx1="http://schemas.microsoft.com/office/drawing/2015/9/8/chartex" xmlns:cx2="http://schemas.microsoft.com/office/drawing/2015/10/21/chartex" xmlns:cx3="http://schemas.microsoft.com/office/drawing/2016/5/9/chartex" xmlns:cx4="http://schemas.microsoft.com/office/drawing/2016/5/10/chartex" xmlns:cx5="http://schemas.microsoft.com/office/drawing/2016/5/11/chartex" xmlns:cx6="http://schemas.microsoft.com/office/drawing/2016/5/12/chartex" xmlns:cx7="http://schemas.microsoft.com/office/drawing/2016/5/13/chartex" xmlns:cx8="http://schemas.microsoft.com/office/drawing/2016/5/14/chartex" xmlns:mc="http://schemas.openxmlformats.org/markup-compatibility/2006" xmlns:aink="http://schemas.microsoft.com/office/drawing/2016/ink" xmlns:am3d="http://schemas.microsoft.com/office/drawing/2017/model3d" xmlns:o="urn:schemas-microsoft-com:office:office" xmlns:oel="http://schemas.microsoft.com/office/2019/extlst" xmlns:r="http://schemas.openxmlformats.org/officeDocument/2006/relationships" xmlns:m="http://schemas.openxmlformats.org/officeDocument/2006/math" xmlns:v="urn:schemas-microsoft-com:vml" xmlns:wp14="http://schemas.microsoft.com/office/word/2010/wordprocessingDrawing" xmlns:wp="http://schemas.openxmlformats.org/drawingml/2006/wordprocessingDrawing" xmlns:w10="urn:schemas-microsoft-com:office:word" xmlns:w="http://schemas.openxmlformats.org/wordprocessingml/2006/main" xmlns:w14="http://schemas.microsoft.com/office/word/2010/wordml" xmlns:w15="http://schemas.microsoft.com/office/word/2012/wordml" xmlns:w16cex="http://schemas.microsoft.com/office/word/2018/wordml/cex" xmlns:w16cid="http://schemas.microsoft.com/office/word/2016/wordml/cid" xmlns:w16="http://schemas.microsoft.com/office/word/2018/wordml" xmlns:w16du="http://schemas.microsoft.com/office/word/2023/wordml/word16du" xmlns:w16sdtdh="http://schemas.microsoft.com/office/word/2020/wordml/sdtdatahash" xmlns:w16se="http://schemas.microsoft.com/office/word/2015/wordml/symex" xmlns:wpg="http://schemas.microsoft.com/office/word/2010/wordprocessingGroup" xmlns:wpi="http://schemas.microsoft.com/office/word/2010/wordprocessingInk" xmlns:wne="http://schemas.microsoft.com/office/word/2006/wordml" xmlns:wps="http://schemas.microsoft.com/office/word/2010/wordprocessingShape" xmlns:a="http://schemas.openxmlformats.org/drawingml/2006/main" xmlns:pic="http://schemas.openxmlformats.org/drawingml/2006/picture" mc:Ignorable="w14 w15 w16se w16cid w16 w16cex w16sdtdh w16du wp14">
   <w:body>
     <w:p>
       <w:pPr>
@@ -55,7 +55,10 @@
         <w:t xml:space="preserve">TR: tiempo total desde que un Job entra al sistema hasta que finaliza </w:t>
       </w:r>
       <w:r>
-        <w:sym w:font="Wingdings" w:char="F0E0"/>
+        <w:rPr>
+          <w:rFonts w:ascii="Wingdings" w:hAnsi="Wingdings" w:eastAsia="Wingdings" w:cs="Wingdings"/>
+        </w:rPr>
+        <w:t>à</w:t>
       </w:r>
       <w:r>
         <w:t xml:space="preserve"> TR = Tiempo de Fin – Tiempo de Llegada</w:t>
@@ -74,7 +77,10 @@
         <w:t xml:space="preserve">TE: tiempo que un Job pasa esperando en la cola de ready (sin ejecución) </w:t>
       </w:r>
       <w:r>
-        <w:sym w:font="Wingdings" w:char="F0E0"/>
+        <w:rPr>
+          <w:rFonts w:ascii="Wingdings" w:hAnsi="Wingdings" w:eastAsia="Wingdings" w:cs="Wingdings"/>
+        </w:rPr>
+        <w:t>à</w:t>
       </w:r>
       <w:r>
         <w:t xml:space="preserve"> TE = TR – Tiempo de Ejecución</w:t>
@@ -226,7 +232,6 @@
         <w:jc w:val="both"/>
       </w:pPr>
       <w:r>
-        <w:lastRenderedPageBreak/>
         <w:t>2)</w:t>
       </w:r>
     </w:p>
@@ -496,7 +501,6 @@
         <w:jc w:val="both"/>
       </w:pPr>
       <w:r>
-        <w:lastRenderedPageBreak/>
         <w:t>Los tipos de comunicación posibles con pipes son:</w:t>
       </w:r>
     </w:p>
@@ -682,7 +686,10 @@
         <w:t xml:space="preserve">Nuevo </w:t>
       </w:r>
       <w:r>
-        <w:sym w:font="Wingdings" w:char="F0E0"/>
+        <w:rPr>
+          <w:rFonts w:ascii="Wingdings" w:hAnsi="Wingdings" w:eastAsia="Wingdings" w:cs="Wingdings"/>
+        </w:rPr>
+        <w:t>à</w:t>
       </w:r>
       <w:r>
         <w:t xml:space="preserve"> Listo: El proceso esta creado y listo para ejecutarse</w:t>
@@ -701,7 +708,10 @@
         <w:t xml:space="preserve">Listo </w:t>
       </w:r>
       <w:r>
-        <w:sym w:font="Wingdings" w:char="F0E0"/>
+        <w:rPr>
+          <w:rFonts w:ascii="Wingdings" w:hAnsi="Wingdings" w:eastAsia="Wingdings" w:cs="Wingdings"/>
+        </w:rPr>
+        <w:t>à</w:t>
       </w:r>
       <w:r>
         <w:t xml:space="preserve"> Ejecutando: El scheduler solicita un recurso o realiza E/S</w:t>
@@ -720,7 +730,10 @@
         <w:t xml:space="preserve">Ejecutando </w:t>
       </w:r>
       <w:r>
-        <w:sym w:font="Wingdings" w:char="F0E0"/>
+        <w:rPr>
+          <w:rFonts w:ascii="Wingdings" w:hAnsi="Wingdings" w:eastAsia="Wingdings" w:cs="Wingdings"/>
+        </w:rPr>
+        <w:t>à</w:t>
       </w:r>
       <w:r>
         <w:t xml:space="preserve"> Bloqueado: el proceso solicita un recurso o realiza E/S</w:t>
@@ -739,7 +752,10 @@
         <w:t xml:space="preserve">Ejecutando </w:t>
       </w:r>
       <w:r>
-        <w:sym w:font="Wingdings" w:char="F0E0"/>
+        <w:rPr>
+          <w:rFonts w:ascii="Wingdings" w:hAnsi="Wingdings" w:eastAsia="Wingdings" w:cs="Wingdings"/>
+        </w:rPr>
+        <w:t>à</w:t>
       </w:r>
       <w:r>
         <w:t xml:space="preserve"> Listo: el proceso es interrumpido por el scheduler (preemptive)</w:t>
@@ -758,7 +774,10 @@
         <w:t xml:space="preserve">Bloquedo </w:t>
       </w:r>
       <w:r>
-        <w:sym w:font="Wingdings" w:char="F0E0"/>
+        <w:rPr>
+          <w:rFonts w:ascii="Wingdings" w:hAnsi="Wingdings" w:eastAsia="Wingdings" w:cs="Wingdings"/>
+        </w:rPr>
+        <w:t>à</w:t>
       </w:r>
       <w:r>
         <w:t xml:space="preserve"> Listo: Se cumple el evento esperado (como finalizar E/S)</w:t>
@@ -777,7 +796,10 @@
         <w:t xml:space="preserve">Ejecutando </w:t>
       </w:r>
       <w:r>
-        <w:sym w:font="Wingdings" w:char="F0E0"/>
+        <w:rPr>
+          <w:rFonts w:ascii="Wingdings" w:hAnsi="Wingdings" w:eastAsia="Wingdings" w:cs="Wingdings"/>
+        </w:rPr>
+        <w:t>à</w:t>
       </w:r>
       <w:r>
         <w:t xml:space="preserve"> Terminado: El proceso finaliza su tarea</w:t>
@@ -793,7 +815,6 @@
         <w:jc w:val="both"/>
       </w:pPr>
       <w:r>
-        <w:lastRenderedPageBreak/>
         <w:t xml:space="preserve">Diagrama: </w:t>
       </w:r>
       <w:r>
@@ -1167,7 +1188,6 @@
               <w:jc w:val="both"/>
             </w:pPr>
             <w:r>
-              <w:lastRenderedPageBreak/>
               <w:t>Proceso</w:t>
             </w:r>
           </w:p>
@@ -2137,7 +2157,6 @@
         <w:jc w:val="both"/>
       </w:pPr>
       <w:r>
-        <w:lastRenderedPageBreak/>
         <w:t>FCFS: adecuado para sistemas con pocos procesos y tiempos de ejecución similares, ya que es simple de implementar.</w:t>
       </w:r>
     </w:p>
@@ -2638,7 +2657,6 @@
         <w:jc w:val="both"/>
       </w:pPr>
       <w:r>
-        <w:lastRenderedPageBreak/>
         <w:t>Round Robin con timer fijo (quantum = 4):</w:t>
       </w:r>
     </w:p>
@@ -3051,14 +3069,1097 @@
         <w:jc w:val="both"/>
       </w:pPr>
       <w:r>
-        <w:t xml:space="preserve">c) La informacion del quantum en el timer fijo reside en una variable global dentro del kernel, esta es constante para todos los procesos. En el timer variable debe almacenarse en el PCB de cada proceso, esto permite asignar un quantum personalizado a cada proceso y administrarlo de manera </w:t>
-      </w:r>
-      <w:r>
+        <w:rPr/>
+        <w:t xml:space="preserve">c) La </w:t>
+      </w:r>
+      <w:r>
+        <w:rPr/>
+        <w:t>información</w:t>
+      </w:r>
+      <w:r>
+        <w:rPr/>
+        <w:t xml:space="preserve"> del quantum en el </w:t>
+      </w:r>
+      <w:proofErr w:type="spellStart"/>
+      <w:r>
+        <w:rPr/>
+        <w:t>timer</w:t>
+      </w:r>
+      <w:proofErr w:type="spellEnd"/>
+      <w:r>
+        <w:rPr/>
+        <w:t xml:space="preserve"> fijo reside en una variable global dentro del </w:t>
+      </w:r>
+      <w:proofErr w:type="spellStart"/>
+      <w:r>
+        <w:rPr/>
+        <w:t>kernel</w:t>
+      </w:r>
+      <w:proofErr w:type="spellEnd"/>
+      <w:r>
+        <w:rPr/>
+        <w:t xml:space="preserve">, esta es constante para todos los procesos. En el </w:t>
+      </w:r>
+      <w:proofErr w:type="spellStart"/>
+      <w:r>
+        <w:rPr/>
+        <w:t>timer</w:t>
+      </w:r>
+      <w:proofErr w:type="spellEnd"/>
+      <w:r>
+        <w:rPr/>
+        <w:t xml:space="preserve"> variable debe almacenarse en el PCB de cada proceso, esto permite asignar un quantum personalizado a cada proceso y administrarlo de manera </w:t>
+      </w:r>
+      <w:r>
+        <w:rPr/>
         <w:t>dinámica.</w:t>
       </w:r>
     </w:p>
+    <w:p>
+      <w:pPr>
+        <w:jc w:val="both"/>
+      </w:pPr>
+      <w:r>
+        <w:rPr/>
+        <w:t>9)</w:t>
+      </w:r>
+    </w:p>
+    <w:p>
+      <w:pPr>
+        <w:pStyle w:val="Normal"/>
+        <w:jc w:val="both"/>
+      </w:pPr>
+      <w:r>
+        <w:rPr/>
+        <w:t xml:space="preserve">a) La </w:t>
+      </w:r>
+      <w:r>
+        <w:rPr/>
+        <w:t>inanición</w:t>
+      </w:r>
+      <w:r>
+        <w:rPr/>
+        <w:t xml:space="preserve"> </w:t>
+      </w:r>
+      <w:r>
+        <w:rPr>
+          <w:rFonts w:ascii="Aptos" w:hAnsi="Aptos" w:eastAsia="Aptos" w:cs="Aptos"/>
+          <w:noProof w:val="0"/>
+          <w:sz w:val="24"/>
+          <w:szCs w:val="24"/>
+          <w:lang w:val="es-AR"/>
+        </w:rPr>
+        <w:t>es una situación en la que un proceso nunca recibe los recursos necesarios para continuar su ejecución porque otros procesos con mayor prioridad o ventaja siguen acaparando esos recursos.</w:t>
+      </w:r>
+    </w:p>
+    <w:p>
+      <w:pPr>
+        <w:pStyle w:val="Normal"/>
+        <w:jc w:val="both"/>
+        <w:rPr>
+          <w:rFonts w:ascii="Aptos" w:hAnsi="Aptos" w:eastAsia="Aptos" w:cs="Aptos"/>
+          <w:noProof w:val="0"/>
+          <w:sz w:val="24"/>
+          <w:szCs w:val="24"/>
+          <w:lang w:val="es-AR"/>
+        </w:rPr>
+      </w:pPr>
+      <w:r>
+        <w:rPr>
+          <w:rFonts w:ascii="Aptos" w:hAnsi="Aptos" w:eastAsia="Aptos" w:cs="Aptos"/>
+          <w:noProof w:val="0"/>
+          <w:sz w:val="24"/>
+          <w:szCs w:val="24"/>
+          <w:lang w:val="es-AR"/>
+        </w:rPr>
+        <w:t xml:space="preserve">Ocurre </w:t>
+      </w:r>
+      <w:r>
+        <w:rPr>
+          <w:rFonts w:ascii="Aptos" w:hAnsi="Aptos" w:eastAsia="Aptos" w:cs="Aptos"/>
+          <w:noProof w:val="0"/>
+          <w:sz w:val="24"/>
+          <w:szCs w:val="24"/>
+          <w:lang w:val="es-AR"/>
+        </w:rPr>
+        <w:t>comúnmente</w:t>
+      </w:r>
+      <w:r>
+        <w:rPr>
+          <w:rFonts w:ascii="Aptos" w:hAnsi="Aptos" w:eastAsia="Aptos" w:cs="Aptos"/>
+          <w:noProof w:val="0"/>
+          <w:sz w:val="24"/>
+          <w:szCs w:val="24"/>
+          <w:lang w:val="es-AR"/>
+        </w:rPr>
+        <w:t xml:space="preserve"> en algoritmos de planificación que favorecen criterios como prioridad o tiempo de llegada. </w:t>
+      </w:r>
+    </w:p>
+    <w:p>
+      <w:pPr>
+        <w:pStyle w:val="Normal"/>
+        <w:jc w:val="both"/>
+        <w:rPr>
+          <w:rFonts w:ascii="Aptos" w:hAnsi="Aptos" w:eastAsia="Aptos" w:cs="Aptos"/>
+          <w:noProof w:val="0"/>
+          <w:sz w:val="24"/>
+          <w:szCs w:val="24"/>
+          <w:lang w:val="es-AR"/>
+        </w:rPr>
+      </w:pPr>
+      <w:r>
+        <w:rPr>
+          <w:rFonts w:ascii="Aptos" w:hAnsi="Aptos" w:eastAsia="Aptos" w:cs="Aptos"/>
+          <w:noProof w:val="0"/>
+          <w:sz w:val="24"/>
+          <w:szCs w:val="24"/>
+          <w:lang w:val="es-AR"/>
+        </w:rPr>
+        <w:t xml:space="preserve">b) Los algoritmos que pueden provocar la </w:t>
+      </w:r>
+      <w:r>
+        <w:rPr>
+          <w:rFonts w:ascii="Aptos" w:hAnsi="Aptos" w:eastAsia="Aptos" w:cs="Aptos"/>
+          <w:noProof w:val="0"/>
+          <w:sz w:val="24"/>
+          <w:szCs w:val="24"/>
+          <w:lang w:val="es-AR"/>
+        </w:rPr>
+        <w:t>inanición</w:t>
+      </w:r>
+      <w:r>
+        <w:rPr>
+          <w:rFonts w:ascii="Aptos" w:hAnsi="Aptos" w:eastAsia="Aptos" w:cs="Aptos"/>
+          <w:noProof w:val="0"/>
+          <w:sz w:val="24"/>
+          <w:szCs w:val="24"/>
+          <w:lang w:val="es-AR"/>
+        </w:rPr>
+        <w:t xml:space="preserve"> son el SJF, el algoritmo basado en prioridades y el </w:t>
+      </w:r>
+      <w:proofErr w:type="gramStart"/>
+      <w:r>
+        <w:rPr>
+          <w:rFonts w:ascii="Aptos" w:hAnsi="Aptos" w:eastAsia="Aptos" w:cs="Aptos"/>
+          <w:noProof w:val="0"/>
+          <w:sz w:val="24"/>
+          <w:szCs w:val="24"/>
+          <w:lang w:val="es-AR"/>
+        </w:rPr>
+        <w:t>Round</w:t>
+      </w:r>
+      <w:proofErr w:type="gramEnd"/>
+      <w:r>
+        <w:rPr>
+          <w:rFonts w:ascii="Aptos" w:hAnsi="Aptos" w:eastAsia="Aptos" w:cs="Aptos"/>
+          <w:noProof w:val="0"/>
+          <w:sz w:val="24"/>
+          <w:szCs w:val="24"/>
+          <w:lang w:val="es-AR"/>
+        </w:rPr>
+        <w:t xml:space="preserve"> Robin </w:t>
+      </w:r>
+      <w:r>
+        <w:rPr>
+          <w:rFonts w:ascii="Aptos" w:hAnsi="Aptos" w:eastAsia="Aptos" w:cs="Aptos"/>
+          <w:noProof w:val="0"/>
+          <w:sz w:val="24"/>
+          <w:szCs w:val="24"/>
+          <w:lang w:val="es-AR"/>
+        </w:rPr>
+        <w:t>(no en todos los casos).</w:t>
+      </w:r>
+    </w:p>
+    <w:p>
+      <w:pPr>
+        <w:pStyle w:val="Normal"/>
+        <w:jc w:val="both"/>
+        <w:rPr>
+          <w:rFonts w:ascii="Aptos" w:hAnsi="Aptos" w:eastAsia="Aptos" w:cs="Aptos"/>
+          <w:noProof w:val="0"/>
+          <w:sz w:val="24"/>
+          <w:szCs w:val="24"/>
+          <w:lang w:val="es-AR"/>
+        </w:rPr>
+      </w:pPr>
+      <w:r>
+        <w:rPr>
+          <w:rFonts w:ascii="Aptos" w:hAnsi="Aptos" w:eastAsia="Aptos" w:cs="Aptos"/>
+          <w:noProof w:val="0"/>
+          <w:sz w:val="24"/>
+          <w:szCs w:val="24"/>
+          <w:lang w:val="es-AR"/>
+        </w:rPr>
+        <w:t xml:space="preserve">c) Las </w:t>
+      </w:r>
+      <w:r>
+        <w:rPr>
+          <w:rFonts w:ascii="Aptos" w:hAnsi="Aptos" w:eastAsia="Aptos" w:cs="Aptos"/>
+          <w:noProof w:val="0"/>
+          <w:sz w:val="24"/>
+          <w:szCs w:val="24"/>
+          <w:lang w:val="es-AR"/>
+        </w:rPr>
+        <w:t>técnicas</w:t>
+      </w:r>
+      <w:r>
+        <w:rPr>
+          <w:rFonts w:ascii="Aptos" w:hAnsi="Aptos" w:eastAsia="Aptos" w:cs="Aptos"/>
+          <w:noProof w:val="0"/>
+          <w:sz w:val="24"/>
+          <w:szCs w:val="24"/>
+          <w:lang w:val="es-AR"/>
+        </w:rPr>
+        <w:t xml:space="preserve"> que evitan la inanición son el </w:t>
+      </w:r>
+      <w:proofErr w:type="spellStart"/>
+      <w:r>
+        <w:rPr>
+          <w:rFonts w:ascii="Aptos" w:hAnsi="Aptos" w:eastAsia="Aptos" w:cs="Aptos"/>
+          <w:noProof w:val="0"/>
+          <w:sz w:val="24"/>
+          <w:szCs w:val="24"/>
+          <w:lang w:val="es-AR"/>
+        </w:rPr>
+        <w:t>aging</w:t>
+      </w:r>
+      <w:proofErr w:type="spellEnd"/>
+      <w:r>
+        <w:rPr>
+          <w:rFonts w:ascii="Aptos" w:hAnsi="Aptos" w:eastAsia="Aptos" w:cs="Aptos"/>
+          <w:noProof w:val="0"/>
+          <w:sz w:val="24"/>
+          <w:szCs w:val="24"/>
+          <w:lang w:val="es-AR"/>
+        </w:rPr>
+        <w:t>, que</w:t>
+      </w:r>
+      <w:r>
+        <w:rPr>
+          <w:rFonts w:ascii="Aptos" w:hAnsi="Aptos" w:eastAsia="Aptos" w:cs="Aptos"/>
+          <w:noProof w:val="0"/>
+          <w:sz w:val="24"/>
+          <w:szCs w:val="24"/>
+          <w:lang w:val="es-AR"/>
+        </w:rPr>
+        <w:t xml:space="preserve"> </w:t>
+      </w:r>
+      <w:r>
+        <w:rPr>
+          <w:rFonts w:ascii="Aptos" w:hAnsi="Aptos" w:eastAsia="Aptos" w:cs="Aptos"/>
+          <w:noProof w:val="0"/>
+          <w:sz w:val="24"/>
+          <w:szCs w:val="24"/>
+          <w:lang w:val="es-AR"/>
+        </w:rPr>
+        <w:t>aumenta la prioridad de un proceso a medida que pasa más tiempo esperando.</w:t>
+      </w:r>
+      <w:r>
+        <w:rPr>
+          <w:rFonts w:ascii="Aptos" w:hAnsi="Aptos" w:eastAsia="Aptos" w:cs="Aptos"/>
+          <w:noProof w:val="0"/>
+          <w:sz w:val="24"/>
+          <w:szCs w:val="24"/>
+          <w:lang w:val="es-AR"/>
+        </w:rPr>
+        <w:t xml:space="preserve"> Otro es el control de carga (Load </w:t>
+      </w:r>
+      <w:proofErr w:type="spellStart"/>
+      <w:r>
+        <w:rPr>
+          <w:rFonts w:ascii="Aptos" w:hAnsi="Aptos" w:eastAsia="Aptos" w:cs="Aptos"/>
+          <w:noProof w:val="0"/>
+          <w:sz w:val="24"/>
+          <w:szCs w:val="24"/>
+          <w:lang w:val="es-AR"/>
+        </w:rPr>
+        <w:t>Balancing</w:t>
+      </w:r>
+      <w:proofErr w:type="spellEnd"/>
+      <w:r>
+        <w:rPr>
+          <w:rFonts w:ascii="Aptos" w:hAnsi="Aptos" w:eastAsia="Aptos" w:cs="Aptos"/>
+          <w:noProof w:val="0"/>
+          <w:sz w:val="24"/>
+          <w:szCs w:val="24"/>
+          <w:lang w:val="es-AR"/>
+        </w:rPr>
+        <w:t xml:space="preserve">) que distribuye los procesos de manera equitativa entre recursos para evitar que algunos procesos </w:t>
+      </w:r>
+      <w:r>
+        <w:rPr>
+          <w:rFonts w:ascii="Aptos" w:hAnsi="Aptos" w:eastAsia="Aptos" w:cs="Aptos"/>
+          <w:noProof w:val="0"/>
+          <w:sz w:val="24"/>
+          <w:szCs w:val="24"/>
+          <w:lang w:val="es-AR"/>
+        </w:rPr>
+        <w:t>monopolicen</w:t>
+      </w:r>
+      <w:r>
+        <w:rPr>
+          <w:rFonts w:ascii="Aptos" w:hAnsi="Aptos" w:eastAsia="Aptos" w:cs="Aptos"/>
+          <w:noProof w:val="0"/>
+          <w:sz w:val="24"/>
+          <w:szCs w:val="24"/>
+          <w:lang w:val="es-AR"/>
+        </w:rPr>
+        <w:t xml:space="preserve"> e</w:t>
+      </w:r>
+      <w:r>
+        <w:rPr>
+          <w:rFonts w:ascii="Aptos" w:hAnsi="Aptos" w:eastAsia="Aptos" w:cs="Aptos"/>
+          <w:noProof w:val="0"/>
+          <w:sz w:val="24"/>
+          <w:szCs w:val="24"/>
+          <w:lang w:val="es-AR"/>
+        </w:rPr>
+        <w:t>l sistema.</w:t>
+      </w:r>
+      <w:r>
+        <w:rPr>
+          <w:rFonts w:ascii="Aptos" w:hAnsi="Aptos" w:eastAsia="Aptos" w:cs="Aptos"/>
+          <w:noProof w:val="0"/>
+          <w:sz w:val="24"/>
+          <w:szCs w:val="24"/>
+          <w:lang w:val="es-AR"/>
+        </w:rPr>
+        <w:t xml:space="preserve"> También </w:t>
+      </w:r>
+      <w:r>
+        <w:rPr>
+          <w:rFonts w:ascii="Aptos" w:hAnsi="Aptos" w:eastAsia="Aptos" w:cs="Aptos"/>
+          <w:noProof w:val="0"/>
+          <w:sz w:val="24"/>
+          <w:szCs w:val="24"/>
+          <w:lang w:val="es-AR"/>
+        </w:rPr>
+        <w:t>está</w:t>
+      </w:r>
+      <w:r>
+        <w:rPr>
+          <w:rFonts w:ascii="Aptos" w:hAnsi="Aptos" w:eastAsia="Aptos" w:cs="Aptos"/>
+          <w:noProof w:val="0"/>
+          <w:sz w:val="24"/>
+          <w:szCs w:val="24"/>
+          <w:lang w:val="es-AR"/>
+        </w:rPr>
+        <w:t xml:space="preserve"> el quantum ajustado, que en </w:t>
+      </w:r>
+      <w:proofErr w:type="gramStart"/>
+      <w:r>
+        <w:rPr>
+          <w:rFonts w:ascii="Aptos" w:hAnsi="Aptos" w:eastAsia="Aptos" w:cs="Aptos"/>
+          <w:noProof w:val="0"/>
+          <w:sz w:val="24"/>
+          <w:szCs w:val="24"/>
+          <w:lang w:val="es-AR"/>
+        </w:rPr>
+        <w:t>round</w:t>
+      </w:r>
+      <w:proofErr w:type="gramEnd"/>
+      <w:r>
+        <w:rPr>
+          <w:rFonts w:ascii="Aptos" w:hAnsi="Aptos" w:eastAsia="Aptos" w:cs="Aptos"/>
+          <w:noProof w:val="0"/>
+          <w:sz w:val="24"/>
+          <w:szCs w:val="24"/>
+          <w:lang w:val="es-AR"/>
+        </w:rPr>
+        <w:t xml:space="preserve"> </w:t>
+      </w:r>
+      <w:proofErr w:type="spellStart"/>
+      <w:r>
+        <w:rPr>
+          <w:rFonts w:ascii="Aptos" w:hAnsi="Aptos" w:eastAsia="Aptos" w:cs="Aptos"/>
+          <w:noProof w:val="0"/>
+          <w:sz w:val="24"/>
+          <w:szCs w:val="24"/>
+          <w:lang w:val="es-AR"/>
+        </w:rPr>
+        <w:t>robin</w:t>
+      </w:r>
+      <w:proofErr w:type="spellEnd"/>
+      <w:r>
+        <w:rPr>
+          <w:rFonts w:ascii="Aptos" w:hAnsi="Aptos" w:eastAsia="Aptos" w:cs="Aptos"/>
+          <w:noProof w:val="0"/>
+          <w:sz w:val="24"/>
+          <w:szCs w:val="24"/>
+          <w:lang w:val="es-AR"/>
+        </w:rPr>
+        <w:t xml:space="preserve"> permite ajustarlo de forma </w:t>
+      </w:r>
+      <w:r>
+        <w:rPr>
+          <w:rFonts w:ascii="Aptos" w:hAnsi="Aptos" w:eastAsia="Aptos" w:cs="Aptos"/>
+          <w:noProof w:val="0"/>
+          <w:sz w:val="24"/>
+          <w:szCs w:val="24"/>
+          <w:lang w:val="es-AR"/>
+        </w:rPr>
+        <w:t>dinámica</w:t>
+      </w:r>
+      <w:r>
+        <w:rPr>
+          <w:rFonts w:ascii="Aptos" w:hAnsi="Aptos" w:eastAsia="Aptos" w:cs="Aptos"/>
+          <w:noProof w:val="0"/>
+          <w:sz w:val="24"/>
+          <w:szCs w:val="24"/>
+          <w:lang w:val="es-AR"/>
+        </w:rPr>
+        <w:t xml:space="preserve"> para garantizar que los procesos </w:t>
+      </w:r>
+      <w:r>
+        <w:rPr>
+          <w:rFonts w:ascii="Aptos" w:hAnsi="Aptos" w:eastAsia="Aptos" w:cs="Aptos"/>
+          <w:noProof w:val="0"/>
+          <w:sz w:val="24"/>
+          <w:szCs w:val="24"/>
+          <w:lang w:val="es-AR"/>
+        </w:rPr>
+        <w:t>más</w:t>
+      </w:r>
+      <w:r>
+        <w:rPr>
+          <w:rFonts w:ascii="Aptos" w:hAnsi="Aptos" w:eastAsia="Aptos" w:cs="Aptos"/>
+          <w:noProof w:val="0"/>
+          <w:sz w:val="24"/>
+          <w:szCs w:val="24"/>
+          <w:lang w:val="es-AR"/>
+        </w:rPr>
+        <w:t xml:space="preserve"> largos también progresen de manera justa. Por </w:t>
+      </w:r>
+      <w:r>
+        <w:rPr>
+          <w:rFonts w:ascii="Aptos" w:hAnsi="Aptos" w:eastAsia="Aptos" w:cs="Aptos"/>
+          <w:noProof w:val="0"/>
+          <w:sz w:val="24"/>
+          <w:szCs w:val="24"/>
+          <w:lang w:val="es-AR"/>
+        </w:rPr>
+        <w:t>último,</w:t>
+      </w:r>
+      <w:r>
+        <w:rPr>
+          <w:rFonts w:ascii="Aptos" w:hAnsi="Aptos" w:eastAsia="Aptos" w:cs="Aptos"/>
+          <w:noProof w:val="0"/>
+          <w:sz w:val="24"/>
+          <w:szCs w:val="24"/>
+          <w:lang w:val="es-AR"/>
+        </w:rPr>
+        <w:t xml:space="preserve"> </w:t>
+      </w:r>
+      <w:r>
+        <w:rPr>
+          <w:rFonts w:ascii="Aptos" w:hAnsi="Aptos" w:eastAsia="Aptos" w:cs="Aptos"/>
+          <w:noProof w:val="0"/>
+          <w:sz w:val="24"/>
+          <w:szCs w:val="24"/>
+          <w:lang w:val="es-AR"/>
+        </w:rPr>
+        <w:t>están</w:t>
+      </w:r>
+      <w:r>
+        <w:rPr>
+          <w:rFonts w:ascii="Aptos" w:hAnsi="Aptos" w:eastAsia="Aptos" w:cs="Aptos"/>
+          <w:noProof w:val="0"/>
+          <w:sz w:val="24"/>
+          <w:szCs w:val="24"/>
+          <w:lang w:val="es-AR"/>
+        </w:rPr>
+        <w:t xml:space="preserve"> las restricciones en la </w:t>
+      </w:r>
+      <w:r>
+        <w:rPr>
+          <w:rFonts w:ascii="Aptos" w:hAnsi="Aptos" w:eastAsia="Aptos" w:cs="Aptos"/>
+          <w:noProof w:val="0"/>
+          <w:sz w:val="24"/>
+          <w:szCs w:val="24"/>
+          <w:lang w:val="es-AR"/>
+        </w:rPr>
+        <w:t>ejecución</w:t>
+      </w:r>
+      <w:r>
+        <w:rPr>
+          <w:rFonts w:ascii="Aptos" w:hAnsi="Aptos" w:eastAsia="Aptos" w:cs="Aptos"/>
+          <w:noProof w:val="0"/>
+          <w:sz w:val="24"/>
+          <w:szCs w:val="24"/>
+          <w:lang w:val="es-AR"/>
+        </w:rPr>
+        <w:t xml:space="preserve">, esto significa que en algoritmos basados en prioridad se puede imponen un </w:t>
+      </w:r>
+      <w:r>
+        <w:rPr>
+          <w:rFonts w:ascii="Aptos" w:hAnsi="Aptos" w:eastAsia="Aptos" w:cs="Aptos"/>
+          <w:noProof w:val="0"/>
+          <w:sz w:val="24"/>
+          <w:szCs w:val="24"/>
+          <w:lang w:val="es-AR"/>
+        </w:rPr>
+        <w:t>límite</w:t>
+      </w:r>
+      <w:r>
+        <w:rPr>
+          <w:rFonts w:ascii="Aptos" w:hAnsi="Aptos" w:eastAsia="Aptos" w:cs="Aptos"/>
+          <w:noProof w:val="0"/>
+          <w:sz w:val="24"/>
+          <w:szCs w:val="24"/>
+          <w:lang w:val="es-AR"/>
+        </w:rPr>
+        <w:t xml:space="preserve"> al </w:t>
+      </w:r>
+      <w:r>
+        <w:rPr>
+          <w:rFonts w:ascii="Aptos" w:hAnsi="Aptos" w:eastAsia="Aptos" w:cs="Aptos"/>
+          <w:noProof w:val="0"/>
+          <w:sz w:val="24"/>
+          <w:szCs w:val="24"/>
+          <w:lang w:val="es-AR"/>
+        </w:rPr>
+        <w:t>número</w:t>
+      </w:r>
+      <w:r>
+        <w:rPr>
+          <w:rFonts w:ascii="Aptos" w:hAnsi="Aptos" w:eastAsia="Aptos" w:cs="Aptos"/>
+          <w:noProof w:val="0"/>
+          <w:sz w:val="24"/>
+          <w:szCs w:val="24"/>
+          <w:lang w:val="es-AR"/>
+        </w:rPr>
+        <w:t xml:space="preserve"> de ejecuciones consecutivas de procesos de alta prioridad </w:t>
+      </w:r>
+      <w:r>
+        <w:rPr>
+          <w:rFonts w:ascii="Aptos" w:hAnsi="Aptos" w:eastAsia="Aptos" w:cs="Aptos"/>
+          <w:noProof w:val="0"/>
+          <w:sz w:val="24"/>
+          <w:szCs w:val="24"/>
+          <w:lang w:val="es-AR"/>
+        </w:rPr>
+        <w:t xml:space="preserve">antes de </w:t>
+      </w:r>
+      <w:r>
+        <w:rPr>
+          <w:rFonts w:ascii="Aptos" w:hAnsi="Aptos" w:eastAsia="Aptos" w:cs="Aptos"/>
+          <w:noProof w:val="0"/>
+          <w:sz w:val="24"/>
+          <w:szCs w:val="24"/>
+          <w:lang w:val="es-AR"/>
+        </w:rPr>
+        <w:t>atender</w:t>
+      </w:r>
+      <w:r>
+        <w:rPr>
+          <w:rFonts w:ascii="Aptos" w:hAnsi="Aptos" w:eastAsia="Aptos" w:cs="Aptos"/>
+          <w:noProof w:val="0"/>
+          <w:sz w:val="24"/>
+          <w:szCs w:val="24"/>
+          <w:lang w:val="es-AR"/>
+        </w:rPr>
+        <w:t xml:space="preserve"> los de baja prioridad.</w:t>
+      </w:r>
+    </w:p>
+    <w:p>
+      <w:pPr>
+        <w:pStyle w:val="Normal"/>
+        <w:jc w:val="both"/>
+        <w:rPr>
+          <w:rFonts w:ascii="Aptos" w:hAnsi="Aptos" w:eastAsia="Aptos" w:cs="Aptos"/>
+          <w:noProof w:val="0"/>
+          <w:sz w:val="24"/>
+          <w:szCs w:val="24"/>
+          <w:lang w:val="es-AR"/>
+        </w:rPr>
+      </w:pPr>
+      <w:r>
+        <w:rPr>
+          <w:rFonts w:ascii="Aptos" w:hAnsi="Aptos" w:eastAsia="Aptos" w:cs="Aptos"/>
+          <w:noProof w:val="0"/>
+          <w:sz w:val="24"/>
+          <w:szCs w:val="24"/>
+          <w:lang w:val="es-AR"/>
+        </w:rPr>
+        <w:t>11)</w:t>
+      </w:r>
+    </w:p>
+    <w:p>
+      <w:pPr>
+        <w:pStyle w:val="Normal"/>
+        <w:jc w:val="both"/>
+        <w:rPr>
+          <w:rFonts w:ascii="Aptos" w:hAnsi="Aptos" w:eastAsia="Aptos" w:cs="Aptos"/>
+          <w:noProof w:val="0"/>
+          <w:sz w:val="24"/>
+          <w:szCs w:val="24"/>
+          <w:lang w:val="es-AR"/>
+        </w:rPr>
+      </w:pPr>
+      <w:r>
+        <w:rPr>
+          <w:rFonts w:ascii="Aptos" w:hAnsi="Aptos" w:eastAsia="Aptos" w:cs="Aptos"/>
+          <w:noProof w:val="0"/>
+          <w:sz w:val="24"/>
+          <w:szCs w:val="24"/>
+          <w:lang w:val="es-AR"/>
+        </w:rPr>
+        <w:t xml:space="preserve">Los </w:t>
+      </w:r>
+      <w:r>
+        <w:rPr>
+          <w:rFonts w:ascii="Aptos" w:hAnsi="Aptos" w:eastAsia="Aptos" w:cs="Aptos"/>
+          <w:noProof w:val="0"/>
+          <w:sz w:val="24"/>
+          <w:szCs w:val="24"/>
+          <w:lang w:val="es-AR"/>
+        </w:rPr>
+        <w:t>algoritmos</w:t>
+      </w:r>
+      <w:r>
+        <w:rPr>
+          <w:rFonts w:ascii="Aptos" w:hAnsi="Aptos" w:eastAsia="Aptos" w:cs="Aptos"/>
+          <w:noProof w:val="0"/>
+          <w:sz w:val="24"/>
+          <w:szCs w:val="24"/>
+          <w:lang w:val="es-AR"/>
+        </w:rPr>
+        <w:t xml:space="preserve"> de</w:t>
+      </w:r>
+      <w:r>
+        <w:rPr>
+          <w:rFonts w:ascii="Aptos" w:hAnsi="Aptos" w:eastAsia="Aptos" w:cs="Aptos"/>
+          <w:noProof w:val="0"/>
+          <w:sz w:val="24"/>
+          <w:szCs w:val="24"/>
+          <w:lang w:val="es-AR"/>
+        </w:rPr>
+        <w:t xml:space="preserve"> </w:t>
+      </w:r>
+      <w:r>
+        <w:rPr>
+          <w:rFonts w:ascii="Aptos" w:hAnsi="Aptos" w:eastAsia="Aptos" w:cs="Aptos"/>
+          <w:noProof w:val="0"/>
+          <w:sz w:val="24"/>
+          <w:szCs w:val="24"/>
+          <w:lang w:val="es-AR"/>
+        </w:rPr>
+        <w:t>planificación</w:t>
+      </w:r>
+      <w:r>
+        <w:rPr>
+          <w:rFonts w:ascii="Aptos" w:hAnsi="Aptos" w:eastAsia="Aptos" w:cs="Aptos"/>
+          <w:noProof w:val="0"/>
+          <w:sz w:val="24"/>
+          <w:szCs w:val="24"/>
+          <w:lang w:val="es-AR"/>
+        </w:rPr>
+        <w:t xml:space="preserve"> de procesos en </w:t>
+      </w:r>
+      <w:proofErr w:type="spellStart"/>
+      <w:r>
+        <w:rPr>
+          <w:rFonts w:ascii="Aptos" w:hAnsi="Aptos" w:eastAsia="Aptos" w:cs="Aptos"/>
+          <w:noProof w:val="0"/>
+          <w:sz w:val="24"/>
+          <w:szCs w:val="24"/>
+          <w:lang w:val="es-AR"/>
+        </w:rPr>
+        <w:t>SOs</w:t>
+      </w:r>
+      <w:proofErr w:type="spellEnd"/>
+      <w:r>
+        <w:rPr>
+          <w:rFonts w:ascii="Aptos" w:hAnsi="Aptos" w:eastAsia="Aptos" w:cs="Aptos"/>
+          <w:noProof w:val="0"/>
+          <w:sz w:val="24"/>
+          <w:szCs w:val="24"/>
+          <w:lang w:val="es-AR"/>
+        </w:rPr>
+        <w:t xml:space="preserve"> tienen ciertas desventajas</w:t>
+      </w:r>
+      <w:r>
+        <w:rPr>
+          <w:rFonts w:ascii="Aptos" w:hAnsi="Aptos" w:eastAsia="Aptos" w:cs="Aptos"/>
+          <w:noProof w:val="0"/>
+          <w:sz w:val="24"/>
+          <w:szCs w:val="24"/>
+          <w:lang w:val="es-AR"/>
+        </w:rPr>
+        <w:t xml:space="preserve"> dependiendo de </w:t>
+      </w:r>
+      <w:r>
+        <w:rPr>
+          <w:rFonts w:ascii="Aptos" w:hAnsi="Aptos" w:eastAsia="Aptos" w:cs="Aptos"/>
+          <w:noProof w:val="0"/>
+          <w:sz w:val="24"/>
+          <w:szCs w:val="24"/>
+          <w:lang w:val="es-AR"/>
+        </w:rPr>
+        <w:t>cómo</w:t>
+      </w:r>
+      <w:r>
+        <w:rPr>
+          <w:rFonts w:ascii="Aptos" w:hAnsi="Aptos" w:eastAsia="Aptos" w:cs="Aptos"/>
+          <w:noProof w:val="0"/>
+          <w:sz w:val="24"/>
+          <w:szCs w:val="24"/>
+          <w:lang w:val="es-AR"/>
+        </w:rPr>
+        <w:t xml:space="preserve"> gestionan los procesos ligados al CPU</w:t>
+      </w:r>
+      <w:r>
+        <w:rPr>
+          <w:rFonts w:ascii="Aptos" w:hAnsi="Aptos" w:eastAsia="Aptos" w:cs="Aptos"/>
+          <w:noProof w:val="0"/>
+          <w:sz w:val="24"/>
+          <w:szCs w:val="24"/>
+          <w:lang w:val="es-AR"/>
+        </w:rPr>
+        <w:t xml:space="preserve"> y a los procesos de E/S. </w:t>
+      </w:r>
+    </w:p>
+    <w:p>
+      <w:pPr>
+        <w:pStyle w:val="ListParagraph"/>
+        <w:numPr>
+          <w:ilvl w:val="0"/>
+          <w:numId w:val="13"/>
+        </w:numPr>
+        <w:jc w:val="both"/>
+        <w:rPr>
+          <w:rFonts w:ascii="Aptos" w:hAnsi="Aptos" w:eastAsia="Aptos" w:cs="Aptos"/>
+          <w:noProof w:val="0"/>
+          <w:sz w:val="24"/>
+          <w:szCs w:val="24"/>
+          <w:lang w:val="es-AR"/>
+        </w:rPr>
+      </w:pPr>
+      <w:r>
+        <w:rPr>
+          <w:rFonts w:ascii="Aptos" w:hAnsi="Aptos" w:eastAsia="Aptos" w:cs="Aptos"/>
+          <w:noProof w:val="0"/>
+          <w:sz w:val="24"/>
+          <w:szCs w:val="24"/>
+          <w:lang w:val="es-AR"/>
+        </w:rPr>
+        <w:t xml:space="preserve">El </w:t>
+      </w:r>
+      <w:proofErr w:type="gramStart"/>
+      <w:r>
+        <w:rPr>
+          <w:rFonts w:ascii="Aptos" w:hAnsi="Aptos" w:eastAsia="Aptos" w:cs="Aptos"/>
+          <w:noProof w:val="0"/>
+          <w:sz w:val="24"/>
+          <w:szCs w:val="24"/>
+          <w:lang w:val="es-AR"/>
+        </w:rPr>
+        <w:t>Round</w:t>
+      </w:r>
+      <w:proofErr w:type="gramEnd"/>
+      <w:r>
+        <w:rPr>
+          <w:rFonts w:ascii="Aptos" w:hAnsi="Aptos" w:eastAsia="Aptos" w:cs="Aptos"/>
+          <w:noProof w:val="0"/>
+          <w:sz w:val="24"/>
+          <w:szCs w:val="24"/>
+          <w:lang w:val="es-AR"/>
+        </w:rPr>
+        <w:t xml:space="preserve"> </w:t>
+      </w:r>
+      <w:r>
+        <w:rPr>
+          <w:rFonts w:ascii="Aptos" w:hAnsi="Aptos" w:eastAsia="Aptos" w:cs="Aptos"/>
+          <w:noProof w:val="0"/>
+          <w:sz w:val="24"/>
+          <w:szCs w:val="24"/>
+          <w:lang w:val="es-AR"/>
+        </w:rPr>
+        <w:t>Robin</w:t>
+      </w:r>
+      <w:r>
+        <w:rPr>
+          <w:rFonts w:ascii="Aptos" w:hAnsi="Aptos" w:eastAsia="Aptos" w:cs="Aptos"/>
+          <w:noProof w:val="0"/>
+          <w:sz w:val="24"/>
+          <w:szCs w:val="24"/>
+          <w:lang w:val="es-AR"/>
+        </w:rPr>
+        <w:t xml:space="preserve"> tiene a ser menos eficiente en </w:t>
+      </w:r>
+      <w:r>
+        <w:rPr>
+          <w:rFonts w:ascii="Aptos" w:hAnsi="Aptos" w:eastAsia="Aptos" w:cs="Aptos"/>
+          <w:noProof w:val="0"/>
+          <w:sz w:val="24"/>
+          <w:szCs w:val="24"/>
+          <w:lang w:val="es-AR"/>
+        </w:rPr>
+        <w:t>entornos</w:t>
+      </w:r>
+      <w:r>
+        <w:rPr>
+          <w:rFonts w:ascii="Aptos" w:hAnsi="Aptos" w:eastAsia="Aptos" w:cs="Aptos"/>
+          <w:noProof w:val="0"/>
+          <w:sz w:val="24"/>
+          <w:szCs w:val="24"/>
+          <w:lang w:val="es-AR"/>
+        </w:rPr>
+        <w:t xml:space="preserve"> mixtos de procesos ligados a CPU y E/S debido a su enfoque </w:t>
+      </w:r>
+      <w:r>
+        <w:rPr>
+          <w:rFonts w:ascii="Aptos" w:hAnsi="Aptos" w:eastAsia="Aptos" w:cs="Aptos"/>
+          <w:noProof w:val="0"/>
+          <w:sz w:val="24"/>
+          <w:szCs w:val="24"/>
+          <w:lang w:val="es-AR"/>
+        </w:rPr>
+        <w:t>uniforme</w:t>
+      </w:r>
+      <w:r>
+        <w:rPr>
+          <w:rFonts w:ascii="Aptos" w:hAnsi="Aptos" w:eastAsia="Aptos" w:cs="Aptos"/>
+          <w:noProof w:val="0"/>
+          <w:sz w:val="24"/>
+          <w:szCs w:val="24"/>
+          <w:lang w:val="es-AR"/>
+        </w:rPr>
+        <w:t xml:space="preserve"> y la sobrecarga por cambios de contexto.</w:t>
+      </w:r>
+    </w:p>
+    <w:p>
+      <w:pPr>
+        <w:pStyle w:val="ListParagraph"/>
+        <w:numPr>
+          <w:ilvl w:val="0"/>
+          <w:numId w:val="13"/>
+        </w:numPr>
+        <w:jc w:val="both"/>
+        <w:rPr>
+          <w:rFonts w:ascii="Aptos" w:hAnsi="Aptos" w:eastAsia="Aptos" w:cs="Aptos"/>
+          <w:noProof w:val="0"/>
+          <w:sz w:val="24"/>
+          <w:szCs w:val="24"/>
+          <w:lang w:val="es-AR"/>
+        </w:rPr>
+      </w:pPr>
+      <w:r>
+        <w:rPr>
+          <w:rFonts w:ascii="Aptos" w:hAnsi="Aptos" w:eastAsia="Aptos" w:cs="Aptos"/>
+          <w:noProof w:val="0"/>
+          <w:sz w:val="24"/>
+          <w:szCs w:val="24"/>
+          <w:lang w:val="es-AR"/>
+        </w:rPr>
+        <w:t xml:space="preserve">El </w:t>
+      </w:r>
+      <w:proofErr w:type="gramStart"/>
+      <w:r>
+        <w:rPr>
+          <w:rFonts w:ascii="Aptos" w:hAnsi="Aptos" w:eastAsia="Aptos" w:cs="Aptos"/>
+          <w:noProof w:val="0"/>
+          <w:sz w:val="24"/>
+          <w:szCs w:val="24"/>
+          <w:lang w:val="es-AR"/>
+        </w:rPr>
+        <w:t>SRTF</w:t>
+      </w:r>
+      <w:proofErr w:type="gramEnd"/>
+      <w:r>
+        <w:rPr>
+          <w:rFonts w:ascii="Aptos" w:hAnsi="Aptos" w:eastAsia="Aptos" w:cs="Aptos"/>
+          <w:noProof w:val="0"/>
+          <w:sz w:val="24"/>
+          <w:szCs w:val="24"/>
+          <w:lang w:val="es-AR"/>
+        </w:rPr>
+        <w:t xml:space="preserve"> aunque es </w:t>
+      </w:r>
+      <w:r>
+        <w:rPr>
+          <w:rFonts w:ascii="Aptos" w:hAnsi="Aptos" w:eastAsia="Aptos" w:cs="Aptos"/>
+          <w:noProof w:val="0"/>
+          <w:sz w:val="24"/>
+          <w:szCs w:val="24"/>
+          <w:lang w:val="es-AR"/>
+        </w:rPr>
+        <w:t>más</w:t>
+      </w:r>
+      <w:r>
+        <w:rPr>
+          <w:rFonts w:ascii="Aptos" w:hAnsi="Aptos" w:eastAsia="Aptos" w:cs="Aptos"/>
+          <w:noProof w:val="0"/>
+          <w:sz w:val="24"/>
+          <w:szCs w:val="24"/>
+          <w:lang w:val="es-AR"/>
+        </w:rPr>
+        <w:t xml:space="preserve"> eficiente para </w:t>
+      </w:r>
+      <w:r>
+        <w:rPr>
+          <w:rFonts w:ascii="Aptos" w:hAnsi="Aptos" w:eastAsia="Aptos" w:cs="Aptos"/>
+          <w:noProof w:val="0"/>
+          <w:sz w:val="24"/>
+          <w:szCs w:val="24"/>
+          <w:lang w:val="es-AR"/>
+        </w:rPr>
+        <w:t>minimizar</w:t>
+      </w:r>
+      <w:r>
+        <w:rPr>
+          <w:rFonts w:ascii="Aptos" w:hAnsi="Aptos" w:eastAsia="Aptos" w:cs="Aptos"/>
+          <w:noProof w:val="0"/>
+          <w:sz w:val="24"/>
+          <w:szCs w:val="24"/>
+          <w:lang w:val="es-AR"/>
+        </w:rPr>
+        <w:t xml:space="preserve"> el tiempo promedio de espera y respuesta, puede causar problemas significativos de hambruna y una alta sobrecarga en sistemas con alta variabilidad de procesos</w:t>
+      </w:r>
+    </w:p>
+    <w:p>
+      <w:pPr>
+        <w:pStyle w:val="Normal"/>
+        <w:jc w:val="both"/>
+        <w:rPr>
+          <w:rFonts w:ascii="Aptos" w:hAnsi="Aptos" w:eastAsia="Aptos" w:cs="Aptos"/>
+          <w:noProof w:val="0"/>
+          <w:sz w:val="24"/>
+          <w:szCs w:val="24"/>
+          <w:lang w:val="es-AR"/>
+        </w:rPr>
+      </w:pPr>
+    </w:p>
+    <w:p>
+      <w:pPr>
+        <w:pStyle w:val="Normal"/>
+        <w:jc w:val="both"/>
+        <w:rPr>
+          <w:rFonts w:ascii="Aptos" w:hAnsi="Aptos" w:eastAsia="Aptos" w:cs="Aptos"/>
+          <w:noProof w:val="0"/>
+          <w:sz w:val="24"/>
+          <w:szCs w:val="24"/>
+          <w:lang w:val="es-AR"/>
+        </w:rPr>
+      </w:pPr>
+      <w:r>
+        <w:rPr>
+          <w:rFonts w:ascii="Aptos" w:hAnsi="Aptos" w:eastAsia="Aptos" w:cs="Aptos"/>
+          <w:noProof w:val="0"/>
+          <w:sz w:val="24"/>
+          <w:szCs w:val="24"/>
+          <w:lang w:val="es-AR"/>
+        </w:rPr>
+        <w:t xml:space="preserve">13) Es posible que el quantum de un proceso nunca llegue a 0 en un esquema VRR con un contador de quantum variable. Esto puede suceder si el proceso cede la CPU voluntariamente, es </w:t>
+      </w:r>
+      <w:proofErr w:type="spellStart"/>
+      <w:r>
+        <w:rPr>
+          <w:rFonts w:ascii="Aptos" w:hAnsi="Aptos" w:eastAsia="Aptos" w:cs="Aptos"/>
+          <w:noProof w:val="0"/>
+          <w:sz w:val="24"/>
+          <w:szCs w:val="24"/>
+          <w:lang w:val="es-AR"/>
+        </w:rPr>
+        <w:t>pre</w:t>
+      </w:r>
+      <w:r>
+        <w:rPr>
+          <w:rFonts w:ascii="Aptos" w:hAnsi="Aptos" w:eastAsia="Aptos" w:cs="Aptos"/>
+          <w:noProof w:val="0"/>
+          <w:sz w:val="24"/>
+          <w:szCs w:val="24"/>
+          <w:lang w:val="es-AR"/>
+        </w:rPr>
+        <w:t>e</w:t>
+      </w:r>
+      <w:r>
+        <w:rPr>
+          <w:rFonts w:ascii="Aptos" w:hAnsi="Aptos" w:eastAsia="Aptos" w:cs="Aptos"/>
+          <w:noProof w:val="0"/>
+          <w:sz w:val="24"/>
+          <w:szCs w:val="24"/>
+          <w:lang w:val="es-AR"/>
+        </w:rPr>
+        <w:t>mptado</w:t>
+      </w:r>
+      <w:proofErr w:type="spellEnd"/>
+      <w:r>
+        <w:rPr>
+          <w:rFonts w:ascii="Aptos" w:hAnsi="Aptos" w:eastAsia="Aptos" w:cs="Aptos"/>
+          <w:noProof w:val="0"/>
+          <w:sz w:val="24"/>
+          <w:szCs w:val="24"/>
+          <w:lang w:val="es-AR"/>
+        </w:rPr>
+        <w:t xml:space="preserve"> antes de agotar su quant</w:t>
+      </w:r>
+      <w:r>
+        <w:rPr>
+          <w:rFonts w:ascii="Aptos" w:hAnsi="Aptos" w:eastAsia="Aptos" w:cs="Aptos"/>
+          <w:noProof w:val="0"/>
+          <w:sz w:val="24"/>
+          <w:szCs w:val="24"/>
+          <w:lang w:val="es-AR"/>
+        </w:rPr>
+        <w:t xml:space="preserve">um, o si el quantum es reajustado </w:t>
+      </w:r>
+      <w:r>
+        <w:rPr>
+          <w:rFonts w:ascii="Aptos" w:hAnsi="Aptos" w:eastAsia="Aptos" w:cs="Aptos"/>
+          <w:noProof w:val="0"/>
+          <w:sz w:val="24"/>
+          <w:szCs w:val="24"/>
+          <w:lang w:val="es-AR"/>
+        </w:rPr>
+        <w:t>dinámicamente</w:t>
+      </w:r>
+      <w:r>
+        <w:rPr>
+          <w:rFonts w:ascii="Aptos" w:hAnsi="Aptos" w:eastAsia="Aptos" w:cs="Aptos"/>
+          <w:noProof w:val="0"/>
+          <w:sz w:val="24"/>
+          <w:szCs w:val="24"/>
+          <w:lang w:val="es-AR"/>
+        </w:rPr>
+        <w:t>. Aunque, en sistemas bien diseñados, este tipo de situaciones no afectan al funcionamiento general del planificador, ya que el objetivo principal es garantizar equidad y efici</w:t>
+      </w:r>
+      <w:r>
+        <w:rPr>
+          <w:rFonts w:ascii="Aptos" w:hAnsi="Aptos" w:eastAsia="Aptos" w:cs="Aptos"/>
+          <w:noProof w:val="0"/>
+          <w:sz w:val="24"/>
+          <w:szCs w:val="24"/>
+          <w:lang w:val="es-AR"/>
+        </w:rPr>
+        <w:t>encia en la ejecución de los procesos.</w:t>
+      </w:r>
+    </w:p>
+    <w:p>
+      <w:pPr>
+        <w:pStyle w:val="Normal"/>
+        <w:jc w:val="both"/>
+        <w:rPr>
+          <w:rFonts w:ascii="Aptos" w:hAnsi="Aptos" w:eastAsia="Aptos" w:cs="Aptos"/>
+          <w:noProof w:val="0"/>
+          <w:sz w:val="24"/>
+          <w:szCs w:val="24"/>
+          <w:lang w:val="es-AR"/>
+        </w:rPr>
+      </w:pPr>
+      <w:r>
+        <w:rPr>
+          <w:rFonts w:ascii="Aptos" w:hAnsi="Aptos" w:eastAsia="Aptos" w:cs="Aptos"/>
+          <w:noProof w:val="0"/>
+          <w:sz w:val="24"/>
+          <w:szCs w:val="24"/>
+          <w:lang w:val="es-AR"/>
+        </w:rPr>
+        <w:t xml:space="preserve">15) </w:t>
+      </w:r>
+    </w:p>
     <w:sectPr>
-      <w:pgSz w:w="12240" w:h="15840"/>
+      <w:pgSz w:w="12240" w:h="15840" w:orient="portrait"/>
       <w:pgMar w:top="1440" w:right="1440" w:bottom="1440" w:left="1440" w:header="720" w:footer="720" w:gutter="0"/>
       <w:cols w:space="720"/>
       <w:docGrid w:linePitch="360"/>
@@ -3069,6 +4170,91 @@
 
 <file path=word/numbering.xml><?xml version="1.0" encoding="utf-8"?>
 <w:numbering xmlns:wpc="http://schemas.microsoft.com/office/word/2010/wordprocessingCanvas" xmlns:cx="http://schemas.microsoft.com/office/drawing/2014/chartex" xmlns:cx1="http://schemas.microsoft.com/office/drawing/2015/9/8/chartex" xmlns:cx2="http://schemas.microsoft.com/office/drawing/2015/10/21/chartex" xmlns:cx3="http://schemas.microsoft.com/office/drawing/2016/5/9/chartex" xmlns:cx4="http://schemas.microsoft.com/office/drawing/2016/5/10/chartex" xmlns:cx5="http://schemas.microsoft.com/office/drawing/2016/5/11/chartex" xmlns:cx6="http://schemas.microsoft.com/office/drawing/2016/5/12/chartex" xmlns:cx7="http://schemas.microsoft.com/office/drawing/2016/5/13/chartex" xmlns:cx8="http://schemas.microsoft.com/office/drawing/2016/5/14/chartex" xmlns:mc="http://schemas.openxmlformats.org/markup-compatibility/2006" xmlns:aink="http://schemas.microsoft.com/office/drawing/2016/ink" xmlns:am3d="http://schemas.microsoft.com/office/drawing/2017/model3d" xmlns:o="urn:schemas-microsoft-com:office:office" xmlns:oel="http://schemas.microsoft.com/office/2019/extlst" xmlns:r="http://schemas.openxmlformats.org/officeDocument/2006/relationships" xmlns:m="http://schemas.openxmlformats.org/officeDocument/2006/math" xmlns:v="urn:schemas-microsoft-com:vml" xmlns:wp14="http://schemas.microsoft.com/office/word/2010/wordprocessingDrawing" xmlns:wp="http://schemas.openxmlformats.org/drawingml/2006/wordprocessingDrawing" xmlns:w10="urn:schemas-microsoft-com:office:word" xmlns:w="http://schemas.openxmlformats.org/wordprocessingml/2006/main" xmlns:w14="http://schemas.microsoft.com/office/word/2010/wordml" xmlns:w15="http://schemas.microsoft.com/office/word/2012/wordml" xmlns:w16cex="http://schemas.microsoft.com/office/word/2018/wordml/cex" xmlns:w16cid="http://schemas.microsoft.com/office/word/2016/wordml/cid" xmlns:w16="http://schemas.microsoft.com/office/word/2018/wordml" xmlns:w16du="http://schemas.microsoft.com/office/word/2023/wordml/word16du" xmlns:w16sdtdh="http://schemas.microsoft.com/office/word/2020/wordml/sdtdatahash" xmlns:w16se="http://schemas.microsoft.com/office/word/2015/wordml/symex" xmlns:wpg="http://schemas.microsoft.com/office/word/2010/wordprocessingGroup" xmlns:wpi="http://schemas.microsoft.com/office/word/2010/wordprocessingInk" xmlns:wne="http://schemas.microsoft.com/office/word/2006/wordml" xmlns:wps="http://schemas.microsoft.com/office/word/2010/wordprocessingShape" mc:Ignorable="w14 w15 w16se w16cid w16 w16cex w16sdtdh w16du wp14">
+  <w:abstractNum xmlns:w="http://schemas.openxmlformats.org/wordprocessingml/2006/main" w:abstractNumId="12">
+    <w:nsid w:val="5413884f"/>
+    <w:multiLevelType xmlns:w="http://schemas.openxmlformats.org/wordprocessingml/2006/main" w:val="hybridMultilevel"/>
+    <w:lvl xmlns:w="http://schemas.openxmlformats.org/wordprocessingml/2006/main" w:ilvl="0">
+      <w:start w:val="1"/>
+      <w:numFmt w:val="lowerLetter"/>
+      <w:lvlText w:val="%1)"/>
+      <w:lvlJc w:val="left"/>
+      <w:pPr>
+        <w:ind w:left="720" w:hanging="360"/>
+      </w:pPr>
+    </w:lvl>
+    <w:lvl xmlns:w="http://schemas.openxmlformats.org/wordprocessingml/2006/main" w:ilvl="1">
+      <w:start w:val="1"/>
+      <w:numFmt w:val="lowerLetter"/>
+      <w:lvlText w:val="%2."/>
+      <w:lvlJc w:val="left"/>
+      <w:pPr>
+        <w:ind w:left="1440" w:hanging="360"/>
+      </w:pPr>
+    </w:lvl>
+    <w:lvl xmlns:w="http://schemas.openxmlformats.org/wordprocessingml/2006/main" w:ilvl="2">
+      <w:start w:val="1"/>
+      <w:numFmt w:val="lowerRoman"/>
+      <w:lvlText w:val="%3."/>
+      <w:lvlJc w:val="right"/>
+      <w:pPr>
+        <w:ind w:left="2160" w:hanging="180"/>
+      </w:pPr>
+    </w:lvl>
+    <w:lvl xmlns:w="http://schemas.openxmlformats.org/wordprocessingml/2006/main" w:ilvl="3">
+      <w:start w:val="1"/>
+      <w:numFmt w:val="decimal"/>
+      <w:lvlText w:val="%4."/>
+      <w:lvlJc w:val="left"/>
+      <w:pPr>
+        <w:ind w:left="2880" w:hanging="360"/>
+      </w:pPr>
+    </w:lvl>
+    <w:lvl xmlns:w="http://schemas.openxmlformats.org/wordprocessingml/2006/main" w:ilvl="4">
+      <w:start w:val="1"/>
+      <w:numFmt w:val="lowerLetter"/>
+      <w:lvlText w:val="%5."/>
+      <w:lvlJc w:val="left"/>
+      <w:pPr>
+        <w:ind w:left="3600" w:hanging="360"/>
+      </w:pPr>
+    </w:lvl>
+    <w:lvl xmlns:w="http://schemas.openxmlformats.org/wordprocessingml/2006/main" w:ilvl="5">
+      <w:start w:val="1"/>
+      <w:numFmt w:val="lowerRoman"/>
+      <w:lvlText w:val="%6."/>
+      <w:lvlJc w:val="right"/>
+      <w:pPr>
+        <w:ind w:left="4320" w:hanging="180"/>
+      </w:pPr>
+    </w:lvl>
+    <w:lvl xmlns:w="http://schemas.openxmlformats.org/wordprocessingml/2006/main" w:ilvl="6">
+      <w:start w:val="1"/>
+      <w:numFmt w:val="decimal"/>
+      <w:lvlText w:val="%7."/>
+      <w:lvlJc w:val="left"/>
+      <w:pPr>
+        <w:ind w:left="5040" w:hanging="360"/>
+      </w:pPr>
+    </w:lvl>
+    <w:lvl xmlns:w="http://schemas.openxmlformats.org/wordprocessingml/2006/main" w:ilvl="7">
+      <w:start w:val="1"/>
+      <w:numFmt w:val="lowerLetter"/>
+      <w:lvlText w:val="%8."/>
+      <w:lvlJc w:val="left"/>
+      <w:pPr>
+        <w:ind w:left="5760" w:hanging="360"/>
+      </w:pPr>
+    </w:lvl>
+    <w:lvl xmlns:w="http://schemas.openxmlformats.org/wordprocessingml/2006/main" w:ilvl="8">
+      <w:start w:val="1"/>
+      <w:numFmt w:val="lowerRoman"/>
+      <w:lvlText w:val="%9."/>
+      <w:lvlJc w:val="right"/>
+      <w:pPr>
+        <w:ind w:left="6480" w:hanging="180"/>
+      </w:pPr>
+    </w:lvl>
+  </w:abstractNum>
   <w:abstractNum w:abstractNumId="0" w15:restartNumberingAfterBreak="0">
     <w:nsid w:val="08E97449"/>
     <w:multiLevelType w:val="hybridMultilevel"/>
@@ -3082,7 +4268,7 @@
         <w:ind w:left="720" w:hanging="360"/>
       </w:pPr>
       <w:rPr>
-        <w:rFonts w:ascii="Symbol" w:hAnsi="Symbol" w:hint="default"/>
+        <w:rFonts w:hint="default" w:ascii="Symbol" w:hAnsi="Symbol"/>
       </w:rPr>
     </w:lvl>
     <w:lvl w:ilvl="1" w:tplc="04090003" w:tentative="1">
@@ -3094,7 +4280,7 @@
         <w:ind w:left="1440" w:hanging="360"/>
       </w:pPr>
       <w:rPr>
-        <w:rFonts w:ascii="Courier New" w:hAnsi="Courier New" w:cs="Courier New" w:hint="default"/>
+        <w:rFonts w:hint="default" w:ascii="Courier New" w:hAnsi="Courier New" w:cs="Courier New"/>
       </w:rPr>
     </w:lvl>
     <w:lvl w:ilvl="2" w:tplc="04090005" w:tentative="1">
@@ -3106,7 +4292,7 @@
         <w:ind w:left="2160" w:hanging="360"/>
       </w:pPr>
       <w:rPr>
-        <w:rFonts w:ascii="Wingdings" w:hAnsi="Wingdings" w:hint="default"/>
+        <w:rFonts w:hint="default" w:ascii="Wingdings" w:hAnsi="Wingdings"/>
       </w:rPr>
     </w:lvl>
     <w:lvl w:ilvl="3" w:tplc="04090001" w:tentative="1">
@@ -3118,7 +4304,7 @@
         <w:ind w:left="2880" w:hanging="360"/>
       </w:pPr>
       <w:rPr>
-        <w:rFonts w:ascii="Symbol" w:hAnsi="Symbol" w:hint="default"/>
+        <w:rFonts w:hint="default" w:ascii="Symbol" w:hAnsi="Symbol"/>
       </w:rPr>
     </w:lvl>
     <w:lvl w:ilvl="4" w:tplc="04090003" w:tentative="1">
@@ -3130,7 +4316,7 @@
         <w:ind w:left="3600" w:hanging="360"/>
       </w:pPr>
       <w:rPr>
-        <w:rFonts w:ascii="Courier New" w:hAnsi="Courier New" w:cs="Courier New" w:hint="default"/>
+        <w:rFonts w:hint="default" w:ascii="Courier New" w:hAnsi="Courier New" w:cs="Courier New"/>
       </w:rPr>
     </w:lvl>
     <w:lvl w:ilvl="5" w:tplc="04090005" w:tentative="1">
@@ -3142,7 +4328,7 @@
         <w:ind w:left="4320" w:hanging="360"/>
       </w:pPr>
       <w:rPr>
-        <w:rFonts w:ascii="Wingdings" w:hAnsi="Wingdings" w:hint="default"/>
+        <w:rFonts w:hint="default" w:ascii="Wingdings" w:hAnsi="Wingdings"/>
       </w:rPr>
     </w:lvl>
     <w:lvl w:ilvl="6" w:tplc="04090001" w:tentative="1">
@@ -3154,7 +4340,7 @@
         <w:ind w:left="5040" w:hanging="360"/>
       </w:pPr>
       <w:rPr>
-        <w:rFonts w:ascii="Symbol" w:hAnsi="Symbol" w:hint="default"/>
+        <w:rFonts w:hint="default" w:ascii="Symbol" w:hAnsi="Symbol"/>
       </w:rPr>
     </w:lvl>
     <w:lvl w:ilvl="7" w:tplc="04090003" w:tentative="1">
@@ -3166,7 +4352,7 @@
         <w:ind w:left="5760" w:hanging="360"/>
       </w:pPr>
       <w:rPr>
-        <w:rFonts w:ascii="Courier New" w:hAnsi="Courier New" w:cs="Courier New" w:hint="default"/>
+        <w:rFonts w:hint="default" w:ascii="Courier New" w:hAnsi="Courier New" w:cs="Courier New"/>
       </w:rPr>
     </w:lvl>
     <w:lvl w:ilvl="8" w:tplc="04090005" w:tentative="1">
@@ -3178,7 +4364,7 @@
         <w:ind w:left="6480" w:hanging="360"/>
       </w:pPr>
       <w:rPr>
-        <w:rFonts w:ascii="Wingdings" w:hAnsi="Wingdings" w:hint="default"/>
+        <w:rFonts w:hint="default" w:ascii="Wingdings" w:hAnsi="Wingdings"/>
       </w:rPr>
     </w:lvl>
   </w:abstractNum>
@@ -3284,7 +4470,7 @@
         <w:ind w:left="720" w:hanging="360"/>
       </w:pPr>
       <w:rPr>
-        <w:rFonts w:ascii="Symbol" w:hAnsi="Symbol" w:hint="default"/>
+        <w:rFonts w:hint="default" w:ascii="Symbol" w:hAnsi="Symbol"/>
       </w:rPr>
     </w:lvl>
     <w:lvl w:ilvl="1" w:tplc="04090003" w:tentative="1">
@@ -3296,7 +4482,7 @@
         <w:ind w:left="1440" w:hanging="360"/>
       </w:pPr>
       <w:rPr>
-        <w:rFonts w:ascii="Courier New" w:hAnsi="Courier New" w:cs="Courier New" w:hint="default"/>
+        <w:rFonts w:hint="default" w:ascii="Courier New" w:hAnsi="Courier New" w:cs="Courier New"/>
       </w:rPr>
     </w:lvl>
     <w:lvl w:ilvl="2" w:tplc="04090005" w:tentative="1">
@@ -3308,7 +4494,7 @@
         <w:ind w:left="2160" w:hanging="360"/>
       </w:pPr>
       <w:rPr>
-        <w:rFonts w:ascii="Wingdings" w:hAnsi="Wingdings" w:hint="default"/>
+        <w:rFonts w:hint="default" w:ascii="Wingdings" w:hAnsi="Wingdings"/>
       </w:rPr>
     </w:lvl>
     <w:lvl w:ilvl="3" w:tplc="04090001" w:tentative="1">
@@ -3320,7 +4506,7 @@
         <w:ind w:left="2880" w:hanging="360"/>
       </w:pPr>
       <w:rPr>
-        <w:rFonts w:ascii="Symbol" w:hAnsi="Symbol" w:hint="default"/>
+        <w:rFonts w:hint="default" w:ascii="Symbol" w:hAnsi="Symbol"/>
       </w:rPr>
     </w:lvl>
     <w:lvl w:ilvl="4" w:tplc="04090003" w:tentative="1">
@@ -3332,7 +4518,7 @@
         <w:ind w:left="3600" w:hanging="360"/>
       </w:pPr>
       <w:rPr>
-        <w:rFonts w:ascii="Courier New" w:hAnsi="Courier New" w:cs="Courier New" w:hint="default"/>
+        <w:rFonts w:hint="default" w:ascii="Courier New" w:hAnsi="Courier New" w:cs="Courier New"/>
       </w:rPr>
     </w:lvl>
     <w:lvl w:ilvl="5" w:tplc="04090005" w:tentative="1">
@@ -3344,7 +4530,7 @@
         <w:ind w:left="4320" w:hanging="360"/>
       </w:pPr>
       <w:rPr>
-        <w:rFonts w:ascii="Wingdings" w:hAnsi="Wingdings" w:hint="default"/>
+        <w:rFonts w:hint="default" w:ascii="Wingdings" w:hAnsi="Wingdings"/>
       </w:rPr>
     </w:lvl>
     <w:lvl w:ilvl="6" w:tplc="04090001" w:tentative="1">
@@ -3356,7 +4542,7 @@
         <w:ind w:left="5040" w:hanging="360"/>
       </w:pPr>
       <w:rPr>
-        <w:rFonts w:ascii="Symbol" w:hAnsi="Symbol" w:hint="default"/>
+        <w:rFonts w:hint="default" w:ascii="Symbol" w:hAnsi="Symbol"/>
       </w:rPr>
     </w:lvl>
     <w:lvl w:ilvl="7" w:tplc="04090003" w:tentative="1">
@@ -3368,7 +4554,7 @@
         <w:ind w:left="5760" w:hanging="360"/>
       </w:pPr>
       <w:rPr>
-        <w:rFonts w:ascii="Courier New" w:hAnsi="Courier New" w:cs="Courier New" w:hint="default"/>
+        <w:rFonts w:hint="default" w:ascii="Courier New" w:hAnsi="Courier New" w:cs="Courier New"/>
       </w:rPr>
     </w:lvl>
     <w:lvl w:ilvl="8" w:tplc="04090005" w:tentative="1">
@@ -3380,7 +4566,7 @@
         <w:ind w:left="6480" w:hanging="360"/>
       </w:pPr>
       <w:rPr>
-        <w:rFonts w:ascii="Wingdings" w:hAnsi="Wingdings" w:hint="default"/>
+        <w:rFonts w:hint="default" w:ascii="Wingdings" w:hAnsi="Wingdings"/>
       </w:rPr>
     </w:lvl>
   </w:abstractNum>
@@ -3397,7 +4583,7 @@
         <w:ind w:left="720" w:hanging="360"/>
       </w:pPr>
       <w:rPr>
-        <w:rFonts w:ascii="Symbol" w:hAnsi="Symbol" w:hint="default"/>
+        <w:rFonts w:hint="default" w:ascii="Symbol" w:hAnsi="Symbol"/>
       </w:rPr>
     </w:lvl>
     <w:lvl w:ilvl="1" w:tplc="04090003" w:tentative="1">
@@ -3409,7 +4595,7 @@
         <w:ind w:left="1440" w:hanging="360"/>
       </w:pPr>
       <w:rPr>
-        <w:rFonts w:ascii="Courier New" w:hAnsi="Courier New" w:cs="Courier New" w:hint="default"/>
+        <w:rFonts w:hint="default" w:ascii="Courier New" w:hAnsi="Courier New" w:cs="Courier New"/>
       </w:rPr>
     </w:lvl>
     <w:lvl w:ilvl="2" w:tplc="04090005" w:tentative="1">
@@ -3421,7 +4607,7 @@
         <w:ind w:left="2160" w:hanging="360"/>
       </w:pPr>
       <w:rPr>
-        <w:rFonts w:ascii="Wingdings" w:hAnsi="Wingdings" w:hint="default"/>
+        <w:rFonts w:hint="default" w:ascii="Wingdings" w:hAnsi="Wingdings"/>
       </w:rPr>
     </w:lvl>
     <w:lvl w:ilvl="3" w:tplc="04090001" w:tentative="1">
@@ -3433,7 +4619,7 @@
         <w:ind w:left="2880" w:hanging="360"/>
       </w:pPr>
       <w:rPr>
-        <w:rFonts w:ascii="Symbol" w:hAnsi="Symbol" w:hint="default"/>
+        <w:rFonts w:hint="default" w:ascii="Symbol" w:hAnsi="Symbol"/>
       </w:rPr>
     </w:lvl>
     <w:lvl w:ilvl="4" w:tplc="04090003" w:tentative="1">
@@ -3445,7 +4631,7 @@
         <w:ind w:left="3600" w:hanging="360"/>
       </w:pPr>
       <w:rPr>
-        <w:rFonts w:ascii="Courier New" w:hAnsi="Courier New" w:cs="Courier New" w:hint="default"/>
+        <w:rFonts w:hint="default" w:ascii="Courier New" w:hAnsi="Courier New" w:cs="Courier New"/>
       </w:rPr>
     </w:lvl>
     <w:lvl w:ilvl="5" w:tplc="04090005" w:tentative="1">
@@ -3457,7 +4643,7 @@
         <w:ind w:left="4320" w:hanging="360"/>
       </w:pPr>
       <w:rPr>
-        <w:rFonts w:ascii="Wingdings" w:hAnsi="Wingdings" w:hint="default"/>
+        <w:rFonts w:hint="default" w:ascii="Wingdings" w:hAnsi="Wingdings"/>
       </w:rPr>
     </w:lvl>
     <w:lvl w:ilvl="6" w:tplc="04090001" w:tentative="1">
@@ -3469,7 +4655,7 @@
         <w:ind w:left="5040" w:hanging="360"/>
       </w:pPr>
       <w:rPr>
-        <w:rFonts w:ascii="Symbol" w:hAnsi="Symbol" w:hint="default"/>
+        <w:rFonts w:hint="default" w:ascii="Symbol" w:hAnsi="Symbol"/>
       </w:rPr>
     </w:lvl>
     <w:lvl w:ilvl="7" w:tplc="04090003" w:tentative="1">
@@ -3481,7 +4667,7 @@
         <w:ind w:left="5760" w:hanging="360"/>
       </w:pPr>
       <w:rPr>
-        <w:rFonts w:ascii="Courier New" w:hAnsi="Courier New" w:cs="Courier New" w:hint="default"/>
+        <w:rFonts w:hint="default" w:ascii="Courier New" w:hAnsi="Courier New" w:cs="Courier New"/>
       </w:rPr>
     </w:lvl>
     <w:lvl w:ilvl="8" w:tplc="04090005" w:tentative="1">
@@ -3493,7 +4679,7 @@
         <w:ind w:left="6480" w:hanging="360"/>
       </w:pPr>
       <w:rPr>
-        <w:rFonts w:ascii="Wingdings" w:hAnsi="Wingdings" w:hint="default"/>
+        <w:rFonts w:hint="default" w:ascii="Wingdings" w:hAnsi="Wingdings"/>
       </w:rPr>
     </w:lvl>
   </w:abstractNum>
@@ -3510,7 +4696,7 @@
         <w:ind w:left="720" w:hanging="360"/>
       </w:pPr>
       <w:rPr>
-        <w:rFonts w:ascii="Symbol" w:hAnsi="Symbol" w:hint="default"/>
+        <w:rFonts w:hint="default" w:ascii="Symbol" w:hAnsi="Symbol"/>
       </w:rPr>
     </w:lvl>
     <w:lvl w:ilvl="1" w:tplc="04090003" w:tentative="1">
@@ -3522,7 +4708,7 @@
         <w:ind w:left="1440" w:hanging="360"/>
       </w:pPr>
       <w:rPr>
-        <w:rFonts w:ascii="Courier New" w:hAnsi="Courier New" w:cs="Courier New" w:hint="default"/>
+        <w:rFonts w:hint="default" w:ascii="Courier New" w:hAnsi="Courier New" w:cs="Courier New"/>
       </w:rPr>
     </w:lvl>
     <w:lvl w:ilvl="2" w:tplc="04090005" w:tentative="1">
@@ -3534,7 +4720,7 @@
         <w:ind w:left="2160" w:hanging="360"/>
       </w:pPr>
       <w:rPr>
-        <w:rFonts w:ascii="Wingdings" w:hAnsi="Wingdings" w:hint="default"/>
+        <w:rFonts w:hint="default" w:ascii="Wingdings" w:hAnsi="Wingdings"/>
       </w:rPr>
     </w:lvl>
     <w:lvl w:ilvl="3" w:tplc="04090001" w:tentative="1">
@@ -3546,7 +4732,7 @@
         <w:ind w:left="2880" w:hanging="360"/>
       </w:pPr>
       <w:rPr>
-        <w:rFonts w:ascii="Symbol" w:hAnsi="Symbol" w:hint="default"/>
+        <w:rFonts w:hint="default" w:ascii="Symbol" w:hAnsi="Symbol"/>
       </w:rPr>
     </w:lvl>
     <w:lvl w:ilvl="4" w:tplc="04090003" w:tentative="1">
@@ -3558,7 +4744,7 @@
         <w:ind w:left="3600" w:hanging="360"/>
       </w:pPr>
       <w:rPr>
-        <w:rFonts w:ascii="Courier New" w:hAnsi="Courier New" w:cs="Courier New" w:hint="default"/>
+        <w:rFonts w:hint="default" w:ascii="Courier New" w:hAnsi="Courier New" w:cs="Courier New"/>
       </w:rPr>
     </w:lvl>
     <w:lvl w:ilvl="5" w:tplc="04090005" w:tentative="1">
@@ -3570,7 +4756,7 @@
         <w:ind w:left="4320" w:hanging="360"/>
       </w:pPr>
       <w:rPr>
-        <w:rFonts w:ascii="Wingdings" w:hAnsi="Wingdings" w:hint="default"/>
+        <w:rFonts w:hint="default" w:ascii="Wingdings" w:hAnsi="Wingdings"/>
       </w:rPr>
     </w:lvl>
     <w:lvl w:ilvl="6" w:tplc="04090001" w:tentative="1">
@@ -3582,7 +4768,7 @@
         <w:ind w:left="5040" w:hanging="360"/>
       </w:pPr>
       <w:rPr>
-        <w:rFonts w:ascii="Symbol" w:hAnsi="Symbol" w:hint="default"/>
+        <w:rFonts w:hint="default" w:ascii="Symbol" w:hAnsi="Symbol"/>
       </w:rPr>
     </w:lvl>
     <w:lvl w:ilvl="7" w:tplc="04090003" w:tentative="1">
@@ -3594,7 +4780,7 @@
         <w:ind w:left="5760" w:hanging="360"/>
       </w:pPr>
       <w:rPr>
-        <w:rFonts w:ascii="Courier New" w:hAnsi="Courier New" w:cs="Courier New" w:hint="default"/>
+        <w:rFonts w:hint="default" w:ascii="Courier New" w:hAnsi="Courier New" w:cs="Courier New"/>
       </w:rPr>
     </w:lvl>
     <w:lvl w:ilvl="8" w:tplc="04090005" w:tentative="1">
@@ -3606,7 +4792,7 @@
         <w:ind w:left="6480" w:hanging="360"/>
       </w:pPr>
       <w:rPr>
-        <w:rFonts w:ascii="Wingdings" w:hAnsi="Wingdings" w:hint="default"/>
+        <w:rFonts w:hint="default" w:ascii="Wingdings" w:hAnsi="Wingdings"/>
       </w:rPr>
     </w:lvl>
   </w:abstractNum>
@@ -3623,7 +4809,7 @@
         <w:ind w:left="720" w:hanging="360"/>
       </w:pPr>
       <w:rPr>
-        <w:rFonts w:ascii="Symbol" w:hAnsi="Symbol" w:hint="default"/>
+        <w:rFonts w:hint="default" w:ascii="Symbol" w:hAnsi="Symbol"/>
       </w:rPr>
     </w:lvl>
     <w:lvl w:ilvl="1" w:tplc="04090003" w:tentative="1">
@@ -3635,7 +4821,7 @@
         <w:ind w:left="1440" w:hanging="360"/>
       </w:pPr>
       <w:rPr>
-        <w:rFonts w:ascii="Courier New" w:hAnsi="Courier New" w:cs="Courier New" w:hint="default"/>
+        <w:rFonts w:hint="default" w:ascii="Courier New" w:hAnsi="Courier New" w:cs="Courier New"/>
       </w:rPr>
     </w:lvl>
     <w:lvl w:ilvl="2" w:tplc="04090005" w:tentative="1">
@@ -3647,7 +4833,7 @@
         <w:ind w:left="2160" w:hanging="360"/>
       </w:pPr>
       <w:rPr>
-        <w:rFonts w:ascii="Wingdings" w:hAnsi="Wingdings" w:hint="default"/>
+        <w:rFonts w:hint="default" w:ascii="Wingdings" w:hAnsi="Wingdings"/>
       </w:rPr>
     </w:lvl>
     <w:lvl w:ilvl="3" w:tplc="04090001" w:tentative="1">
@@ -3659,7 +4845,7 @@
         <w:ind w:left="2880" w:hanging="360"/>
       </w:pPr>
       <w:rPr>
-        <w:rFonts w:ascii="Symbol" w:hAnsi="Symbol" w:hint="default"/>
+        <w:rFonts w:hint="default" w:ascii="Symbol" w:hAnsi="Symbol"/>
       </w:rPr>
     </w:lvl>
     <w:lvl w:ilvl="4" w:tplc="04090003" w:tentative="1">
@@ -3671,7 +4857,7 @@
         <w:ind w:left="3600" w:hanging="360"/>
       </w:pPr>
       <w:rPr>
-        <w:rFonts w:ascii="Courier New" w:hAnsi="Courier New" w:cs="Courier New" w:hint="default"/>
+        <w:rFonts w:hint="default" w:ascii="Courier New" w:hAnsi="Courier New" w:cs="Courier New"/>
       </w:rPr>
     </w:lvl>
     <w:lvl w:ilvl="5" w:tplc="04090005" w:tentative="1">
@@ -3683,7 +4869,7 @@
         <w:ind w:left="4320" w:hanging="360"/>
       </w:pPr>
       <w:rPr>
-        <w:rFonts w:ascii="Wingdings" w:hAnsi="Wingdings" w:hint="default"/>
+        <w:rFonts w:hint="default" w:ascii="Wingdings" w:hAnsi="Wingdings"/>
       </w:rPr>
     </w:lvl>
     <w:lvl w:ilvl="6" w:tplc="04090001" w:tentative="1">
@@ -3695,7 +4881,7 @@
         <w:ind w:left="5040" w:hanging="360"/>
       </w:pPr>
       <w:rPr>
-        <w:rFonts w:ascii="Symbol" w:hAnsi="Symbol" w:hint="default"/>
+        <w:rFonts w:hint="default" w:ascii="Symbol" w:hAnsi="Symbol"/>
       </w:rPr>
     </w:lvl>
     <w:lvl w:ilvl="7" w:tplc="04090003" w:tentative="1">
@@ -3707,7 +4893,7 @@
         <w:ind w:left="5760" w:hanging="360"/>
       </w:pPr>
       <w:rPr>
-        <w:rFonts w:ascii="Courier New" w:hAnsi="Courier New" w:cs="Courier New" w:hint="default"/>
+        <w:rFonts w:hint="default" w:ascii="Courier New" w:hAnsi="Courier New" w:cs="Courier New"/>
       </w:rPr>
     </w:lvl>
     <w:lvl w:ilvl="8" w:tplc="04090005" w:tentative="1">
@@ -3719,7 +4905,7 @@
         <w:ind w:left="6480" w:hanging="360"/>
       </w:pPr>
       <w:rPr>
-        <w:rFonts w:ascii="Wingdings" w:hAnsi="Wingdings" w:hint="default"/>
+        <w:rFonts w:hint="default" w:ascii="Wingdings" w:hAnsi="Wingdings"/>
       </w:rPr>
     </w:lvl>
   </w:abstractNum>
@@ -3825,7 +5011,7 @@
         <w:ind w:left="720" w:hanging="360"/>
       </w:pPr>
       <w:rPr>
-        <w:rFonts w:ascii="Symbol" w:hAnsi="Symbol" w:hint="default"/>
+        <w:rFonts w:hint="default" w:ascii="Symbol" w:hAnsi="Symbol"/>
       </w:rPr>
     </w:lvl>
     <w:lvl w:ilvl="1" w:tplc="04090003" w:tentative="1">
@@ -3837,7 +5023,7 @@
         <w:ind w:left="1440" w:hanging="360"/>
       </w:pPr>
       <w:rPr>
-        <w:rFonts w:ascii="Courier New" w:hAnsi="Courier New" w:cs="Courier New" w:hint="default"/>
+        <w:rFonts w:hint="default" w:ascii="Courier New" w:hAnsi="Courier New" w:cs="Courier New"/>
       </w:rPr>
     </w:lvl>
     <w:lvl w:ilvl="2" w:tplc="04090005" w:tentative="1">
@@ -3849,7 +5035,7 @@
         <w:ind w:left="2160" w:hanging="360"/>
       </w:pPr>
       <w:rPr>
-        <w:rFonts w:ascii="Wingdings" w:hAnsi="Wingdings" w:hint="default"/>
+        <w:rFonts w:hint="default" w:ascii="Wingdings" w:hAnsi="Wingdings"/>
       </w:rPr>
     </w:lvl>
     <w:lvl w:ilvl="3" w:tplc="04090001" w:tentative="1">
@@ -3861,7 +5047,7 @@
         <w:ind w:left="2880" w:hanging="360"/>
       </w:pPr>
       <w:rPr>
-        <w:rFonts w:ascii="Symbol" w:hAnsi="Symbol" w:hint="default"/>
+        <w:rFonts w:hint="default" w:ascii="Symbol" w:hAnsi="Symbol"/>
       </w:rPr>
     </w:lvl>
     <w:lvl w:ilvl="4" w:tplc="04090003" w:tentative="1">
@@ -3873,7 +5059,7 @@
         <w:ind w:left="3600" w:hanging="360"/>
       </w:pPr>
       <w:rPr>
-        <w:rFonts w:ascii="Courier New" w:hAnsi="Courier New" w:cs="Courier New" w:hint="default"/>
+        <w:rFonts w:hint="default" w:ascii="Courier New" w:hAnsi="Courier New" w:cs="Courier New"/>
       </w:rPr>
     </w:lvl>
     <w:lvl w:ilvl="5" w:tplc="04090005" w:tentative="1">
@@ -3885,7 +5071,7 @@
         <w:ind w:left="4320" w:hanging="360"/>
       </w:pPr>
       <w:rPr>
-        <w:rFonts w:ascii="Wingdings" w:hAnsi="Wingdings" w:hint="default"/>
+        <w:rFonts w:hint="default" w:ascii="Wingdings" w:hAnsi="Wingdings"/>
       </w:rPr>
     </w:lvl>
     <w:lvl w:ilvl="6" w:tplc="04090001" w:tentative="1">
@@ -3897,7 +5083,7 @@
         <w:ind w:left="5040" w:hanging="360"/>
       </w:pPr>
       <w:rPr>
-        <w:rFonts w:ascii="Symbol" w:hAnsi="Symbol" w:hint="default"/>
+        <w:rFonts w:hint="default" w:ascii="Symbol" w:hAnsi="Symbol"/>
       </w:rPr>
     </w:lvl>
     <w:lvl w:ilvl="7" w:tplc="04090003" w:tentative="1">
@@ -3909,7 +5095,7 @@
         <w:ind w:left="5760" w:hanging="360"/>
       </w:pPr>
       <w:rPr>
-        <w:rFonts w:ascii="Courier New" w:hAnsi="Courier New" w:cs="Courier New" w:hint="default"/>
+        <w:rFonts w:hint="default" w:ascii="Courier New" w:hAnsi="Courier New" w:cs="Courier New"/>
       </w:rPr>
     </w:lvl>
     <w:lvl w:ilvl="8" w:tplc="04090005" w:tentative="1">
@@ -3921,7 +5107,7 @@
         <w:ind w:left="6480" w:hanging="360"/>
       </w:pPr>
       <w:rPr>
-        <w:rFonts w:ascii="Wingdings" w:hAnsi="Wingdings" w:hint="default"/>
+        <w:rFonts w:hint="default" w:ascii="Wingdings" w:hAnsi="Wingdings"/>
       </w:rPr>
     </w:lvl>
   </w:abstractNum>
@@ -4024,7 +5210,7 @@
         <w:ind w:left="720" w:hanging="360"/>
       </w:pPr>
       <w:rPr>
-        <w:rFonts w:ascii="Symbol" w:hAnsi="Symbol" w:hint="default"/>
+        <w:rFonts w:hint="default" w:ascii="Symbol" w:hAnsi="Symbol"/>
       </w:rPr>
     </w:lvl>
     <w:lvl w:ilvl="1" w:tplc="04090003" w:tentative="1">
@@ -4036,7 +5222,7 @@
         <w:ind w:left="1440" w:hanging="360"/>
       </w:pPr>
       <w:rPr>
-        <w:rFonts w:ascii="Courier New" w:hAnsi="Courier New" w:cs="Courier New" w:hint="default"/>
+        <w:rFonts w:hint="default" w:ascii="Courier New" w:hAnsi="Courier New" w:cs="Courier New"/>
       </w:rPr>
     </w:lvl>
     <w:lvl w:ilvl="2" w:tplc="04090005" w:tentative="1">
@@ -4048,7 +5234,7 @@
         <w:ind w:left="2160" w:hanging="360"/>
       </w:pPr>
       <w:rPr>
-        <w:rFonts w:ascii="Wingdings" w:hAnsi="Wingdings" w:hint="default"/>
+        <w:rFonts w:hint="default" w:ascii="Wingdings" w:hAnsi="Wingdings"/>
       </w:rPr>
     </w:lvl>
     <w:lvl w:ilvl="3" w:tplc="04090001" w:tentative="1">
@@ -4060,7 +5246,7 @@
         <w:ind w:left="2880" w:hanging="360"/>
       </w:pPr>
       <w:rPr>
-        <w:rFonts w:ascii="Symbol" w:hAnsi="Symbol" w:hint="default"/>
+        <w:rFonts w:hint="default" w:ascii="Symbol" w:hAnsi="Symbol"/>
       </w:rPr>
     </w:lvl>
     <w:lvl w:ilvl="4" w:tplc="04090003" w:tentative="1">
@@ -4072,7 +5258,7 @@
         <w:ind w:left="3600" w:hanging="360"/>
       </w:pPr>
       <w:rPr>
-        <w:rFonts w:ascii="Courier New" w:hAnsi="Courier New" w:cs="Courier New" w:hint="default"/>
+        <w:rFonts w:hint="default" w:ascii="Courier New" w:hAnsi="Courier New" w:cs="Courier New"/>
       </w:rPr>
     </w:lvl>
     <w:lvl w:ilvl="5" w:tplc="04090005" w:tentative="1">
@@ -4084,7 +5270,7 @@
         <w:ind w:left="4320" w:hanging="360"/>
       </w:pPr>
       <w:rPr>
-        <w:rFonts w:ascii="Wingdings" w:hAnsi="Wingdings" w:hint="default"/>
+        <w:rFonts w:hint="default" w:ascii="Wingdings" w:hAnsi="Wingdings"/>
       </w:rPr>
     </w:lvl>
     <w:lvl w:ilvl="6" w:tplc="04090001" w:tentative="1">
@@ -4096,7 +5282,7 @@
         <w:ind w:left="5040" w:hanging="360"/>
       </w:pPr>
       <w:rPr>
-        <w:rFonts w:ascii="Symbol" w:hAnsi="Symbol" w:hint="default"/>
+        <w:rFonts w:hint="default" w:ascii="Symbol" w:hAnsi="Symbol"/>
       </w:rPr>
     </w:lvl>
     <w:lvl w:ilvl="7" w:tplc="04090003" w:tentative="1">
@@ -4108,7 +5294,7 @@
         <w:ind w:left="5760" w:hanging="360"/>
       </w:pPr>
       <w:rPr>
-        <w:rFonts w:ascii="Courier New" w:hAnsi="Courier New" w:cs="Courier New" w:hint="default"/>
+        <w:rFonts w:hint="default" w:ascii="Courier New" w:hAnsi="Courier New" w:cs="Courier New"/>
       </w:rPr>
     </w:lvl>
     <w:lvl w:ilvl="8" w:tplc="04090005" w:tentative="1">
@@ -4120,7 +5306,7 @@
         <w:ind w:left="6480" w:hanging="360"/>
       </w:pPr>
       <w:rPr>
-        <w:rFonts w:ascii="Wingdings" w:hAnsi="Wingdings" w:hint="default"/>
+        <w:rFonts w:hint="default" w:ascii="Wingdings" w:hAnsi="Wingdings"/>
       </w:rPr>
     </w:lvl>
   </w:abstractNum>
@@ -4296,6 +5482,9 @@
       </w:pPr>
     </w:lvl>
   </w:abstractNum>
+  <w:num w:numId="13">
+    <w:abstractNumId w:val="12"/>
+  </w:num>
   <w:num w:numId="1" w16cid:durableId="1611623267">
     <w:abstractNumId w:val="1"/>
   </w:num>
@@ -4336,11 +5525,11 @@
 </file>
 
 <file path=word/styles.xml><?xml version="1.0" encoding="utf-8"?>
-<w:styles xmlns:mc="http://schemas.openxmlformats.org/markup-compatibility/2006" xmlns:r="http://schemas.openxmlformats.org/officeDocument/2006/relationships" xmlns:w="http://schemas.openxmlformats.org/wordprocessingml/2006/main" xmlns:w14="http://schemas.microsoft.com/office/word/2010/wordml" xmlns:w15="http://schemas.microsoft.com/office/word/2012/wordml" xmlns:w16cex="http://schemas.microsoft.com/office/word/2018/wordml/cex" xmlns:w16cid="http://schemas.microsoft.com/office/word/2016/wordml/cid" xmlns:w16="http://schemas.microsoft.com/office/word/2018/wordml" xmlns:w16du="http://schemas.microsoft.com/office/word/2023/wordml/word16du" xmlns:w16sdtdh="http://schemas.microsoft.com/office/word/2020/wordml/sdtdatahash" xmlns:w16se="http://schemas.microsoft.com/office/word/2015/wordml/symex" mc:Ignorable="w14 w15 w16se w16cid w16 w16cex w16sdtdh w16du">
+<w:styles xmlns:wp14="http://schemas.microsoft.com/office/word/2010/wordprocessingDrawing" xmlns:mc="http://schemas.openxmlformats.org/markup-compatibility/2006" xmlns:r="http://schemas.openxmlformats.org/officeDocument/2006/relationships" xmlns:w="http://schemas.openxmlformats.org/wordprocessingml/2006/main" xmlns:w14="http://schemas.microsoft.com/office/word/2010/wordml" xmlns:w15="http://schemas.microsoft.com/office/word/2012/wordml" xmlns:w16cex="http://schemas.microsoft.com/office/word/2018/wordml/cex" xmlns:w16cid="http://schemas.microsoft.com/office/word/2016/wordml/cid" xmlns:w16="http://schemas.microsoft.com/office/word/2018/wordml" xmlns:w16du="http://schemas.microsoft.com/office/word/2023/wordml/word16du" xmlns:w16sdtdh="http://schemas.microsoft.com/office/word/2020/wordml/sdtdatahash" xmlns:w16se="http://schemas.microsoft.com/office/word/2015/wordml/symex" mc:Ignorable="w14 w15 w16se w16cid w16 w16cex w16sdtdh w16du wp14">
   <w:docDefaults>
     <w:rPrDefault>
       <w:rPr>
-        <w:rFonts w:asciiTheme="minorHAnsi" w:eastAsiaTheme="minorHAnsi" w:hAnsiTheme="minorHAnsi" w:cstheme="minorBidi"/>
+        <w:rFonts w:asciiTheme="minorHAnsi" w:hAnsiTheme="minorHAnsi" w:eastAsiaTheme="minorHAnsi" w:cstheme="minorBidi"/>
         <w:kern w:val="2"/>
         <w:sz w:val="24"/>
         <w:szCs w:val="24"/>
@@ -4357,14 +5546,14 @@
   <w:latentStyles w:defLockedState="0" w:defUIPriority="99" w:defSemiHidden="0" w:defUnhideWhenUsed="0" w:defQFormat="0" w:count="376">
     <w:lsdException w:name="Normal" w:uiPriority="0" w:qFormat="1"/>
     <w:lsdException w:name="heading 1" w:uiPriority="9" w:qFormat="1"/>
-    <w:lsdException w:name="heading 2" w:semiHidden="1" w:uiPriority="9" w:unhideWhenUsed="1" w:qFormat="1"/>
-    <w:lsdException w:name="heading 3" w:semiHidden="1" w:uiPriority="9" w:unhideWhenUsed="1" w:qFormat="1"/>
-    <w:lsdException w:name="heading 4" w:semiHidden="1" w:uiPriority="9" w:unhideWhenUsed="1" w:qFormat="1"/>
-    <w:lsdException w:name="heading 5" w:semiHidden="1" w:uiPriority="9" w:unhideWhenUsed="1" w:qFormat="1"/>
-    <w:lsdException w:name="heading 6" w:semiHidden="1" w:uiPriority="9" w:unhideWhenUsed="1" w:qFormat="1"/>
-    <w:lsdException w:name="heading 7" w:semiHidden="1" w:uiPriority="9" w:unhideWhenUsed="1" w:qFormat="1"/>
-    <w:lsdException w:name="heading 8" w:semiHidden="1" w:uiPriority="9" w:unhideWhenUsed="1" w:qFormat="1"/>
-    <w:lsdException w:name="heading 9" w:semiHidden="1" w:uiPriority="9" w:unhideWhenUsed="1" w:qFormat="1"/>
+    <w:lsdException w:name="heading 2" w:uiPriority="9" w:semiHidden="1" w:unhideWhenUsed="1" w:qFormat="1"/>
+    <w:lsdException w:name="heading 3" w:uiPriority="9" w:semiHidden="1" w:unhideWhenUsed="1" w:qFormat="1"/>
+    <w:lsdException w:name="heading 4" w:uiPriority="9" w:semiHidden="1" w:unhideWhenUsed="1" w:qFormat="1"/>
+    <w:lsdException w:name="heading 5" w:uiPriority="9" w:semiHidden="1" w:unhideWhenUsed="1" w:qFormat="1"/>
+    <w:lsdException w:name="heading 6" w:uiPriority="9" w:semiHidden="1" w:unhideWhenUsed="1" w:qFormat="1"/>
+    <w:lsdException w:name="heading 7" w:uiPriority="9" w:semiHidden="1" w:unhideWhenUsed="1" w:qFormat="1"/>
+    <w:lsdException w:name="heading 8" w:uiPriority="9" w:semiHidden="1" w:unhideWhenUsed="1" w:qFormat="1"/>
+    <w:lsdException w:name="heading 9" w:uiPriority="9" w:semiHidden="1" w:unhideWhenUsed="1" w:qFormat="1"/>
     <w:lsdException w:name="index 1" w:semiHidden="1" w:unhideWhenUsed="1"/>
     <w:lsdException w:name="index 2" w:semiHidden="1" w:unhideWhenUsed="1"/>
     <w:lsdException w:name="index 3" w:semiHidden="1" w:unhideWhenUsed="1"/>
@@ -4374,22 +5563,22 @@
     <w:lsdException w:name="index 7" w:semiHidden="1" w:unhideWhenUsed="1"/>
     <w:lsdException w:name="index 8" w:semiHidden="1" w:unhideWhenUsed="1"/>
     <w:lsdException w:name="index 9" w:semiHidden="1" w:unhideWhenUsed="1"/>
-    <w:lsdException w:name="toc 1" w:semiHidden="1" w:uiPriority="39" w:unhideWhenUsed="1"/>
-    <w:lsdException w:name="toc 2" w:semiHidden="1" w:uiPriority="39" w:unhideWhenUsed="1"/>
-    <w:lsdException w:name="toc 3" w:semiHidden="1" w:uiPriority="39" w:unhideWhenUsed="1"/>
-    <w:lsdException w:name="toc 4" w:semiHidden="1" w:uiPriority="39" w:unhideWhenUsed="1"/>
-    <w:lsdException w:name="toc 5" w:semiHidden="1" w:uiPriority="39" w:unhideWhenUsed="1"/>
-    <w:lsdException w:name="toc 6" w:semiHidden="1" w:uiPriority="39" w:unhideWhenUsed="1"/>
-    <w:lsdException w:name="toc 7" w:semiHidden="1" w:uiPriority="39" w:unhideWhenUsed="1"/>
-    <w:lsdException w:name="toc 8" w:semiHidden="1" w:uiPriority="39" w:unhideWhenUsed="1"/>
-    <w:lsdException w:name="toc 9" w:semiHidden="1" w:uiPriority="39" w:unhideWhenUsed="1"/>
+    <w:lsdException w:name="toc 1" w:uiPriority="39" w:semiHidden="1" w:unhideWhenUsed="1"/>
+    <w:lsdException w:name="toc 2" w:uiPriority="39" w:semiHidden="1" w:unhideWhenUsed="1"/>
+    <w:lsdException w:name="toc 3" w:uiPriority="39" w:semiHidden="1" w:unhideWhenUsed="1"/>
+    <w:lsdException w:name="toc 4" w:uiPriority="39" w:semiHidden="1" w:unhideWhenUsed="1"/>
+    <w:lsdException w:name="toc 5" w:uiPriority="39" w:semiHidden="1" w:unhideWhenUsed="1"/>
+    <w:lsdException w:name="toc 6" w:uiPriority="39" w:semiHidden="1" w:unhideWhenUsed="1"/>
+    <w:lsdException w:name="toc 7" w:uiPriority="39" w:semiHidden="1" w:unhideWhenUsed="1"/>
+    <w:lsdException w:name="toc 8" w:uiPriority="39" w:semiHidden="1" w:unhideWhenUsed="1"/>
+    <w:lsdException w:name="toc 9" w:uiPriority="39" w:semiHidden="1" w:unhideWhenUsed="1"/>
     <w:lsdException w:name="Normal Indent" w:semiHidden="1" w:unhideWhenUsed="1"/>
     <w:lsdException w:name="footnote text" w:semiHidden="1" w:unhideWhenUsed="1"/>
     <w:lsdException w:name="annotation text" w:semiHidden="1" w:unhideWhenUsed="1"/>
     <w:lsdException w:name="header" w:semiHidden="1" w:unhideWhenUsed="1"/>
     <w:lsdException w:name="footer" w:semiHidden="1" w:unhideWhenUsed="1"/>
     <w:lsdException w:name="index heading" w:semiHidden="1" w:unhideWhenUsed="1"/>
-    <w:lsdException w:name="caption" w:semiHidden="1" w:uiPriority="35" w:unhideWhenUsed="1" w:qFormat="1"/>
+    <w:lsdException w:name="caption" w:uiPriority="35" w:semiHidden="1" w:unhideWhenUsed="1" w:qFormat="1"/>
     <w:lsdException w:name="table of figures" w:semiHidden="1" w:unhideWhenUsed="1"/>
     <w:lsdException w:name="envelope address" w:semiHidden="1" w:unhideWhenUsed="1"/>
     <w:lsdException w:name="envelope return" w:semiHidden="1" w:unhideWhenUsed="1"/>
@@ -4420,7 +5609,7 @@
     <w:lsdException w:name="Title" w:uiPriority="10" w:qFormat="1"/>
     <w:lsdException w:name="Closing" w:semiHidden="1" w:unhideWhenUsed="1"/>
     <w:lsdException w:name="Signature" w:semiHidden="1" w:unhideWhenUsed="1"/>
-    <w:lsdException w:name="Default Paragraph Font" w:semiHidden="1" w:uiPriority="1" w:unhideWhenUsed="1"/>
+    <w:lsdException w:name="Default Paragraph Font" w:uiPriority="1" w:semiHidden="1" w:unhideWhenUsed="1"/>
     <w:lsdException w:name="Body Text" w:semiHidden="1" w:unhideWhenUsed="1"/>
     <w:lsdException w:name="Body Text Indent" w:semiHidden="1" w:unhideWhenUsed="1"/>
     <w:lsdException w:name="List Continue" w:semiHidden="1" w:unhideWhenUsed="1"/>
@@ -4620,8 +5809,8 @@
     <w:lsdException w:name="Subtle Reference" w:uiPriority="31" w:qFormat="1"/>
     <w:lsdException w:name="Intense Reference" w:uiPriority="32" w:qFormat="1"/>
     <w:lsdException w:name="Book Title" w:uiPriority="33" w:qFormat="1"/>
-    <w:lsdException w:name="Bibliography" w:semiHidden="1" w:uiPriority="37" w:unhideWhenUsed="1"/>
-    <w:lsdException w:name="TOC Heading" w:semiHidden="1" w:uiPriority="39" w:unhideWhenUsed="1" w:qFormat="1"/>
+    <w:lsdException w:name="Bibliography" w:uiPriority="37" w:semiHidden="1" w:unhideWhenUsed="1"/>
+    <w:lsdException w:name="TOC Heading" w:uiPriority="39" w:semiHidden="1" w:unhideWhenUsed="1" w:qFormat="1"/>
     <w:lsdException w:name="Plain Table 1" w:uiPriority="41"/>
     <w:lsdException w:name="Plain Table 2" w:uiPriority="42"/>
     <w:lsdException w:name="Plain Table 3" w:uiPriority="43"/>
@@ -4732,7 +5921,7 @@
     <w:lsdException w:name="Unresolved Mention" w:semiHidden="1" w:unhideWhenUsed="1"/>
     <w:lsdException w:name="Smart Link" w:semiHidden="1" w:unhideWhenUsed="1"/>
   </w:latentStyles>
-  <w:style w:type="paragraph" w:default="1" w:styleId="Normal">
+  <w:style w:type="paragraph" w:styleId="Normal" w:default="1">
     <w:name w:val="Normal"/>
     <w:qFormat/>
     <w:rPr>
@@ -4754,7 +5943,7 @@
       <w:outlineLvl w:val="0"/>
     </w:pPr>
     <w:rPr>
-      <w:rFonts w:asciiTheme="majorHAnsi" w:eastAsiaTheme="majorEastAsia" w:hAnsiTheme="majorHAnsi" w:cstheme="majorBidi"/>
+      <w:rFonts w:asciiTheme="majorHAnsi" w:hAnsiTheme="majorHAnsi" w:eastAsiaTheme="majorEastAsia" w:cstheme="majorBidi"/>
       <w:color w:val="0F4761" w:themeColor="accent1" w:themeShade="BF"/>
       <w:sz w:val="40"/>
       <w:szCs w:val="40"/>
@@ -4777,7 +5966,7 @@
       <w:outlineLvl w:val="1"/>
     </w:pPr>
     <w:rPr>
-      <w:rFonts w:asciiTheme="majorHAnsi" w:eastAsiaTheme="majorEastAsia" w:hAnsiTheme="majorHAnsi" w:cstheme="majorBidi"/>
+      <w:rFonts w:asciiTheme="majorHAnsi" w:hAnsiTheme="majorHAnsi" w:eastAsiaTheme="majorEastAsia" w:cstheme="majorBidi"/>
       <w:color w:val="0F4761" w:themeColor="accent1" w:themeShade="BF"/>
       <w:sz w:val="32"/>
       <w:szCs w:val="32"/>
@@ -4938,12 +6127,12 @@
       <w:color w:val="272727" w:themeColor="text1" w:themeTint="D8"/>
     </w:rPr>
   </w:style>
-  <w:style w:type="character" w:default="1" w:styleId="DefaultParagraphFont">
+  <w:style w:type="character" w:styleId="DefaultParagraphFont" w:default="1">
     <w:name w:val="Default Paragraph Font"/>
     <w:uiPriority w:val="1"/>
     <w:unhideWhenUsed/>
   </w:style>
-  <w:style w:type="table" w:default="1" w:styleId="TableNormal">
+  <w:style w:type="table" w:styleId="TableNormal" w:default="1">
     <w:name w:val="Normal Table"/>
     <w:uiPriority w:val="99"/>
     <w:semiHidden/>
@@ -4958,26 +6147,26 @@
       </w:tblCellMar>
     </w:tblPr>
   </w:style>
-  <w:style w:type="numbering" w:default="1" w:styleId="NoList">
+  <w:style w:type="numbering" w:styleId="NoList" w:default="1">
     <w:name w:val="No List"/>
     <w:uiPriority w:val="99"/>
     <w:semiHidden/>
     <w:unhideWhenUsed/>
   </w:style>
-  <w:style w:type="character" w:customStyle="1" w:styleId="Heading1Char">
+  <w:style w:type="character" w:styleId="Heading1Char" w:customStyle="1">
     <w:name w:val="Heading 1 Char"/>
     <w:basedOn w:val="DefaultParagraphFont"/>
     <w:link w:val="Heading1"/>
     <w:uiPriority w:val="9"/>
     <w:rsid w:val="007A727E"/>
     <w:rPr>
-      <w:rFonts w:asciiTheme="majorHAnsi" w:eastAsiaTheme="majorEastAsia" w:hAnsiTheme="majorHAnsi" w:cstheme="majorBidi"/>
+      <w:rFonts w:asciiTheme="majorHAnsi" w:hAnsiTheme="majorHAnsi" w:eastAsiaTheme="majorEastAsia" w:cstheme="majorBidi"/>
       <w:color w:val="0F4761" w:themeColor="accent1" w:themeShade="BF"/>
       <w:sz w:val="40"/>
       <w:szCs w:val="40"/>
     </w:rPr>
   </w:style>
-  <w:style w:type="character" w:customStyle="1" w:styleId="Heading2Char">
+  <w:style w:type="character" w:styleId="Heading2Char" w:customStyle="1">
     <w:name w:val="Heading 2 Char"/>
     <w:basedOn w:val="DefaultParagraphFont"/>
     <w:link w:val="Heading2"/>
@@ -4985,13 +6174,13 @@
     <w:semiHidden/>
     <w:rsid w:val="007A727E"/>
     <w:rPr>
-      <w:rFonts w:asciiTheme="majorHAnsi" w:eastAsiaTheme="majorEastAsia" w:hAnsiTheme="majorHAnsi" w:cstheme="majorBidi"/>
+      <w:rFonts w:asciiTheme="majorHAnsi" w:hAnsiTheme="majorHAnsi" w:eastAsiaTheme="majorEastAsia" w:cstheme="majorBidi"/>
       <w:color w:val="0F4761" w:themeColor="accent1" w:themeShade="BF"/>
       <w:sz w:val="32"/>
       <w:szCs w:val="32"/>
     </w:rPr>
   </w:style>
-  <w:style w:type="character" w:customStyle="1" w:styleId="Heading3Char">
+  <w:style w:type="character" w:styleId="Heading3Char" w:customStyle="1">
     <w:name w:val="Heading 3 Char"/>
     <w:basedOn w:val="DefaultParagraphFont"/>
     <w:link w:val="Heading3"/>
@@ -5005,7 +6194,7 @@
       <w:szCs w:val="28"/>
     </w:rPr>
   </w:style>
-  <w:style w:type="character" w:customStyle="1" w:styleId="Heading4Char">
+  <w:style w:type="character" w:styleId="Heading4Char" w:customStyle="1">
     <w:name w:val="Heading 4 Char"/>
     <w:basedOn w:val="DefaultParagraphFont"/>
     <w:link w:val="Heading4"/>
@@ -5019,7 +6208,7 @@
       <w:color w:val="0F4761" w:themeColor="accent1" w:themeShade="BF"/>
     </w:rPr>
   </w:style>
-  <w:style w:type="character" w:customStyle="1" w:styleId="Heading5Char">
+  <w:style w:type="character" w:styleId="Heading5Char" w:customStyle="1">
     <w:name w:val="Heading 5 Char"/>
     <w:basedOn w:val="DefaultParagraphFont"/>
     <w:link w:val="Heading5"/>
@@ -5031,7 +6220,7 @@
       <w:color w:val="0F4761" w:themeColor="accent1" w:themeShade="BF"/>
     </w:rPr>
   </w:style>
-  <w:style w:type="character" w:customStyle="1" w:styleId="Heading6Char">
+  <w:style w:type="character" w:styleId="Heading6Char" w:customStyle="1">
     <w:name w:val="Heading 6 Char"/>
     <w:basedOn w:val="DefaultParagraphFont"/>
     <w:link w:val="Heading6"/>
@@ -5045,7 +6234,7 @@
       <w:color w:val="595959" w:themeColor="text1" w:themeTint="A6"/>
     </w:rPr>
   </w:style>
-  <w:style w:type="character" w:customStyle="1" w:styleId="Heading7Char">
+  <w:style w:type="character" w:styleId="Heading7Char" w:customStyle="1">
     <w:name w:val="Heading 7 Char"/>
     <w:basedOn w:val="DefaultParagraphFont"/>
     <w:link w:val="Heading7"/>
@@ -5057,7 +6246,7 @@
       <w:color w:val="595959" w:themeColor="text1" w:themeTint="A6"/>
     </w:rPr>
   </w:style>
-  <w:style w:type="character" w:customStyle="1" w:styleId="Heading8Char">
+  <w:style w:type="character" w:styleId="Heading8Char" w:customStyle="1">
     <w:name w:val="Heading 8 Char"/>
     <w:basedOn w:val="DefaultParagraphFont"/>
     <w:link w:val="Heading8"/>
@@ -5071,7 +6260,7 @@
       <w:color w:val="272727" w:themeColor="text1" w:themeTint="D8"/>
     </w:rPr>
   </w:style>
-  <w:style w:type="character" w:customStyle="1" w:styleId="Heading9Char">
+  <w:style w:type="character" w:styleId="Heading9Char" w:customStyle="1">
     <w:name w:val="Heading 9 Char"/>
     <w:basedOn w:val="DefaultParagraphFont"/>
     <w:link w:val="Heading9"/>
@@ -5096,21 +6285,21 @@
       <w:contextualSpacing/>
     </w:pPr>
     <w:rPr>
-      <w:rFonts w:asciiTheme="majorHAnsi" w:eastAsiaTheme="majorEastAsia" w:hAnsiTheme="majorHAnsi" w:cstheme="majorBidi"/>
+      <w:rFonts w:asciiTheme="majorHAnsi" w:hAnsiTheme="majorHAnsi" w:eastAsiaTheme="majorEastAsia" w:cstheme="majorBidi"/>
       <w:spacing w:val="-10"/>
       <w:kern w:val="28"/>
       <w:sz w:val="56"/>
       <w:szCs w:val="56"/>
     </w:rPr>
   </w:style>
-  <w:style w:type="character" w:customStyle="1" w:styleId="TitleChar">
+  <w:style w:type="character" w:styleId="TitleChar" w:customStyle="1">
     <w:name w:val="Title Char"/>
     <w:basedOn w:val="DefaultParagraphFont"/>
     <w:link w:val="Title"/>
     <w:uiPriority w:val="10"/>
     <w:rsid w:val="007A727E"/>
     <w:rPr>
-      <w:rFonts w:asciiTheme="majorHAnsi" w:eastAsiaTheme="majorEastAsia" w:hAnsiTheme="majorHAnsi" w:cstheme="majorBidi"/>
+      <w:rFonts w:asciiTheme="majorHAnsi" w:hAnsiTheme="majorHAnsi" w:eastAsiaTheme="majorEastAsia" w:cstheme="majorBidi"/>
       <w:spacing w:val="-10"/>
       <w:kern w:val="28"/>
       <w:sz w:val="56"/>
@@ -5138,7 +6327,7 @@
       <w:szCs w:val="28"/>
     </w:rPr>
   </w:style>
-  <w:style w:type="character" w:customStyle="1" w:styleId="SubtitleChar">
+  <w:style w:type="character" w:styleId="SubtitleChar" w:customStyle="1">
     <w:name w:val="Subtitle Char"/>
     <w:basedOn w:val="DefaultParagraphFont"/>
     <w:link w:val="Subtitle"/>
@@ -5170,7 +6359,7 @@
       <w:color w:val="404040" w:themeColor="text1" w:themeTint="BF"/>
     </w:rPr>
   </w:style>
-  <w:style w:type="character" w:customStyle="1" w:styleId="QuoteChar">
+  <w:style w:type="character" w:styleId="QuoteChar" w:customStyle="1">
     <w:name w:val="Quote Char"/>
     <w:basedOn w:val="DefaultParagraphFont"/>
     <w:link w:val="Quote"/>
@@ -5215,8 +6404,8 @@
     <w:rsid w:val="007A727E"/>
     <w:pPr>
       <w:pBdr>
-        <w:top w:val="single" w:sz="4" w:space="10" w:color="0F4761" w:themeColor="accent1" w:themeShade="BF"/>
-        <w:bottom w:val="single" w:sz="4" w:space="10" w:color="0F4761" w:themeColor="accent1" w:themeShade="BF"/>
+        <w:top w:val="single" w:color="0F4761" w:themeColor="accent1" w:themeShade="BF" w:sz="4" w:space="10"/>
+        <w:bottom w:val="single" w:color="0F4761" w:themeColor="accent1" w:themeShade="BF" w:sz="4" w:space="10"/>
       </w:pBdr>
       <w:spacing w:before="360" w:after="360"/>
       <w:ind w:left="864" w:right="864"/>
@@ -5228,7 +6417,7 @@
       <w:color w:val="0F4761" w:themeColor="accent1" w:themeShade="BF"/>
     </w:rPr>
   </w:style>
-  <w:style w:type="character" w:customStyle="1" w:styleId="IntenseQuoteChar">
+  <w:style w:type="character" w:styleId="IntenseQuoteChar" w:customStyle="1">
     <w:name w:val="Intense Quote Char"/>
     <w:basedOn w:val="DefaultParagraphFont"/>
     <w:link w:val="IntenseQuote"/>
@@ -5264,12 +6453,12 @@
     </w:pPr>
     <w:tblPr>
       <w:tblBorders>
-        <w:top w:val="single" w:sz="4" w:space="0" w:color="auto"/>
-        <w:left w:val="single" w:sz="4" w:space="0" w:color="auto"/>
-        <w:bottom w:val="single" w:sz="4" w:space="0" w:color="auto"/>
-        <w:right w:val="single" w:sz="4" w:space="0" w:color="auto"/>
-        <w:insideH w:val="single" w:sz="4" w:space="0" w:color="auto"/>
-        <w:insideV w:val="single" w:sz="4" w:space="0" w:color="auto"/>
+        <w:top w:val="single" w:color="auto" w:sz="4" w:space="0"/>
+        <w:left w:val="single" w:color="auto" w:sz="4" w:space="0"/>
+        <w:bottom w:val="single" w:color="auto" w:sz="4" w:space="0"/>
+        <w:right w:val="single" w:color="auto" w:sz="4" w:space="0"/>
+        <w:insideH w:val="single" w:color="auto" w:sz="4" w:space="0"/>
+        <w:insideV w:val="single" w:color="auto" w:sz="4" w:space="0"/>
       </w:tblBorders>
     </w:tblPr>
   </w:style>

</xml_diff>